<commit_message>
Terminando el programa del curso
</commit_message>
<xml_diff>
--- a/Programa Diplomado PM 2024 - Módulo 2 Data Science.docx
+++ b/Programa Diplomado PM 2024 - Módulo 2 Data Science.docx
@@ -151,11 +151,9 @@
                 <w:szCs w:val="40"/>
                 <w:lang w:val="es-ES"/>
               </w:rPr>
-              <w:t xml:space="preserve">Diplomado en </w:t>
-            </w:r>
-            <w:r>
-              <w:t xml:space="preserve"> </w:t>
-            </w:r>
+              <w:t xml:space="preserve">Diplomado </w:t>
+            </w:r>
+            <w:proofErr w:type="gramStart"/>
             <w:r>
               <w:rPr>
                 <w:rFonts w:cstheme="minorHAnsi"/>
@@ -166,13 +164,12 @@
                 <w:szCs w:val="40"/>
                 <w:lang w:val="es-ES"/>
               </w:rPr>
-              <w:t>PRODUCT MANAGER</w:t>
-            </w:r>
-          </w:p>
-          <w:p>
-            <w:pPr>
-              <w:spacing w:before="0" w:after="0"/>
-              <w:jc w:val="both"/>
+              <w:t xml:space="preserve">en </w:t>
+            </w:r>
+            <w:r>
+              <w:t xml:space="preserve"> </w:t>
+            </w:r>
+            <w:r>
               <w:rPr>
                 <w:rFonts w:cstheme="minorHAnsi"/>
                 <w:b/>
@@ -182,6 +179,35 @@
                 <w:szCs w:val="40"/>
                 <w:lang w:val="es-ES"/>
               </w:rPr>
+              <w:t>PRODUCT</w:t>
+            </w:r>
+            <w:proofErr w:type="gramEnd"/>
+            <w:r>
+              <w:rPr>
+                <w:rFonts w:cstheme="minorHAnsi"/>
+                <w:b/>
+                <w:bCs/>
+                <w:color w:val="FFFFFF" w:themeColor="background1"/>
+                <w:sz w:val="40"/>
+                <w:szCs w:val="40"/>
+                <w:lang w:val="es-ES"/>
+              </w:rPr>
+              <w:t xml:space="preserve"> MANAGER</w:t>
+            </w:r>
+          </w:p>
+          <w:p>
+            <w:pPr>
+              <w:spacing w:before="0" w:after="0"/>
+              <w:jc w:val="both"/>
+              <w:rPr>
+                <w:rFonts w:cstheme="minorHAnsi"/>
+                <w:b/>
+                <w:bCs/>
+                <w:color w:val="FFFFFF" w:themeColor="background1"/>
+                <w:sz w:val="40"/>
+                <w:szCs w:val="40"/>
+                <w:lang w:val="es-ES"/>
+              </w:rPr>
             </w:pPr>
           </w:p>
           <w:p>
@@ -285,7 +311,31 @@
                 <w:szCs w:val="40"/>
                 <w:lang w:val="es-ES"/>
               </w:rPr>
-              <w:t xml:space="preserve"> en la toma de decisiones del Product Manager</w:t>
+              <w:t xml:space="preserve"> en la toma de decisiones del </w:t>
+            </w:r>
+            <w:proofErr w:type="spellStart"/>
+            <w:r>
+              <w:rPr>
+                <w:rFonts w:cstheme="minorHAnsi"/>
+                <w:bCs/>
+                <w:color w:val="FFFFFF" w:themeColor="background1"/>
+                <w:sz w:val="24"/>
+                <w:szCs w:val="40"/>
+                <w:lang w:val="es-ES"/>
+              </w:rPr>
+              <w:t>Product</w:t>
+            </w:r>
+            <w:proofErr w:type="spellEnd"/>
+            <w:r>
+              <w:rPr>
+                <w:rFonts w:cstheme="minorHAnsi"/>
+                <w:bCs/>
+                <w:color w:val="FFFFFF" w:themeColor="background1"/>
+                <w:sz w:val="24"/>
+                <w:szCs w:val="40"/>
+                <w:lang w:val="es-ES"/>
+              </w:rPr>
+              <w:t xml:space="preserve"> Manager</w:t>
             </w:r>
           </w:p>
         </w:tc>
@@ -434,8 +484,20 @@
                 <w:color w:val="262626" w:themeColor="text1" w:themeTint="D9"/>
                 <w:lang w:val="es-ES"/>
               </w:rPr>
-              <w:t>Módulo          :</w:t>
-            </w:r>
+              <w:t xml:space="preserve">Módulo        </w:t>
+            </w:r>
+            <w:proofErr w:type="gramStart"/>
+            <w:r>
+              <w:rPr>
+                <w:rFonts w:cstheme="minorHAnsi"/>
+                <w:b/>
+                <w:bCs/>
+                <w:color w:val="262626" w:themeColor="text1" w:themeTint="D9"/>
+                <w:lang w:val="es-ES"/>
+              </w:rPr>
+              <w:t xml:space="preserve">  :</w:t>
+            </w:r>
+            <w:proofErr w:type="gramEnd"/>
           </w:p>
         </w:tc>
         <w:tc>
@@ -462,7 +524,51 @@
                 <w:color w:val="262626" w:themeColor="text1" w:themeTint="D9"/>
                 <w:lang w:val="es-ES"/>
               </w:rPr>
-              <w:t>Data Science para el Product Manager</w:t>
+              <w:t xml:space="preserve">Data </w:t>
+            </w:r>
+            <w:proofErr w:type="spellStart"/>
+            <w:r>
+              <w:rPr>
+                <w:rFonts w:cstheme="minorHAnsi"/>
+                <w:b/>
+                <w:bCs/>
+                <w:color w:val="262626" w:themeColor="text1" w:themeTint="D9"/>
+                <w:lang w:val="es-ES"/>
+              </w:rPr>
+              <w:t>Science</w:t>
+            </w:r>
+            <w:proofErr w:type="spellEnd"/>
+            <w:r>
+              <w:rPr>
+                <w:rFonts w:cstheme="minorHAnsi"/>
+                <w:b/>
+                <w:bCs/>
+                <w:color w:val="262626" w:themeColor="text1" w:themeTint="D9"/>
+                <w:lang w:val="es-ES"/>
+              </w:rPr>
+              <w:t xml:space="preserve"> para el </w:t>
+            </w:r>
+            <w:proofErr w:type="spellStart"/>
+            <w:r>
+              <w:rPr>
+                <w:rFonts w:cstheme="minorHAnsi"/>
+                <w:b/>
+                <w:bCs/>
+                <w:color w:val="262626" w:themeColor="text1" w:themeTint="D9"/>
+                <w:lang w:val="es-ES"/>
+              </w:rPr>
+              <w:t>Product</w:t>
+            </w:r>
+            <w:proofErr w:type="spellEnd"/>
+            <w:r>
+              <w:rPr>
+                <w:rFonts w:cstheme="minorHAnsi"/>
+                <w:b/>
+                <w:bCs/>
+                <w:color w:val="262626" w:themeColor="text1" w:themeTint="D9"/>
+                <w:lang w:val="es-ES"/>
+              </w:rPr>
+              <w:t xml:space="preserve"> Manager</w:t>
             </w:r>
           </w:p>
         </w:tc>
@@ -495,8 +601,20 @@
                 <w:color w:val="262626" w:themeColor="text1" w:themeTint="D9"/>
                 <w:lang w:val="es-ES"/>
               </w:rPr>
-              <w:t>Docente          :</w:t>
-            </w:r>
+              <w:t xml:space="preserve">Docente        </w:t>
+            </w:r>
+            <w:proofErr w:type="gramStart"/>
+            <w:r>
+              <w:rPr>
+                <w:rFonts w:cstheme="minorHAnsi"/>
+                <w:b/>
+                <w:bCs/>
+                <w:color w:val="262626" w:themeColor="text1" w:themeTint="D9"/>
+                <w:lang w:val="es-ES"/>
+              </w:rPr>
+              <w:t xml:space="preserve">  :</w:t>
+            </w:r>
+            <w:proofErr w:type="gramEnd"/>
           </w:p>
         </w:tc>
         <w:tc>
@@ -515,6 +633,16 @@
                 <w:lang w:val="es-ES"/>
               </w:rPr>
             </w:pPr>
+            <w:r>
+              <w:rPr>
+                <w:rFonts w:cstheme="minorHAnsi"/>
+                <w:b/>
+                <w:bCs/>
+                <w:color w:val="262626" w:themeColor="text1" w:themeTint="D9"/>
+                <w:lang w:val="es-ES"/>
+              </w:rPr>
+              <w:t>Daniel Vargas Venegas</w:t>
+            </w:r>
           </w:p>
         </w:tc>
       </w:tr>
@@ -546,8 +674,20 @@
                 <w:color w:val="262626" w:themeColor="text1" w:themeTint="D9"/>
                 <w:lang w:val="es-ES"/>
               </w:rPr>
-              <w:t>Email               :</w:t>
-            </w:r>
+              <w:t xml:space="preserve">Email             </w:t>
+            </w:r>
+            <w:proofErr w:type="gramStart"/>
+            <w:r>
+              <w:rPr>
+                <w:rFonts w:cstheme="minorHAnsi"/>
+                <w:b/>
+                <w:bCs/>
+                <w:color w:val="262626" w:themeColor="text1" w:themeTint="D9"/>
+                <w:lang w:val="es-ES"/>
+              </w:rPr>
+              <w:t xml:space="preserve">  :</w:t>
+            </w:r>
+            <w:proofErr w:type="gramEnd"/>
           </w:p>
         </w:tc>
         <w:tc>
@@ -566,6 +706,16 @@
                 <w:lang w:val="es-ES"/>
               </w:rPr>
             </w:pPr>
+            <w:r>
+              <w:rPr>
+                <w:rFonts w:cstheme="minorHAnsi"/>
+                <w:b/>
+                <w:bCs/>
+                <w:color w:val="262626" w:themeColor="text1" w:themeTint="D9"/>
+                <w:lang w:val="es-ES"/>
+              </w:rPr>
+              <w:t>danielv464@gmail.com</w:t>
+            </w:r>
           </w:p>
         </w:tc>
       </w:tr>
@@ -597,8 +747,20 @@
                 <w:color w:val="262626" w:themeColor="text1" w:themeTint="D9"/>
                 <w:lang w:val="es-ES"/>
               </w:rPr>
-              <w:t>Duración         :</w:t>
-            </w:r>
+              <w:t xml:space="preserve">Duración       </w:t>
+            </w:r>
+            <w:proofErr w:type="gramStart"/>
+            <w:r>
+              <w:rPr>
+                <w:rFonts w:cstheme="minorHAnsi"/>
+                <w:b/>
+                <w:bCs/>
+                <w:color w:val="262626" w:themeColor="text1" w:themeTint="D9"/>
+                <w:lang w:val="es-ES"/>
+              </w:rPr>
+              <w:t xml:space="preserve">  :</w:t>
+            </w:r>
+            <w:proofErr w:type="gramEnd"/>
           </w:p>
         </w:tc>
         <w:tc>
@@ -971,7 +1133,7 @@
           <w:color w:val="262626" w:themeColor="text1" w:themeTint="D9"/>
           <w:lang w:val="es-ES"/>
         </w:rPr>
-        <w:t xml:space="preserve">los fundamentos </w:t>
+        <w:t>lo</w:t>
       </w:r>
       <w:r>
         <w:rPr>
@@ -981,7 +1143,39 @@
           <w:color w:val="262626" w:themeColor="text1" w:themeTint="D9"/>
           <w:lang w:val="es-ES"/>
         </w:rPr>
-        <w:t>del Data Science</w:t>
+        <w:t xml:space="preserve"> que es </w:t>
+      </w:r>
+      <w:r>
+        <w:rPr>
+          <w:rFonts w:cstheme="minorHAnsi"/>
+          <w:b/>
+          <w:bCs/>
+          <w:color w:val="262626" w:themeColor="text1" w:themeTint="D9"/>
+          <w:lang w:val="es-ES"/>
+        </w:rPr>
+        <w:t xml:space="preserve">Data </w:t>
+      </w:r>
+      <w:proofErr w:type="spellStart"/>
+      <w:r>
+        <w:rPr>
+          <w:rFonts w:cstheme="minorHAnsi"/>
+          <w:b/>
+          <w:bCs/>
+          <w:color w:val="262626" w:themeColor="text1" w:themeTint="D9"/>
+          <w:lang w:val="es-ES"/>
+        </w:rPr>
+        <w:t>Science</w:t>
+      </w:r>
+      <w:proofErr w:type="spellEnd"/>
+      <w:r>
+        <w:rPr>
+          <w:rFonts w:cstheme="minorHAnsi"/>
+          <w:b/>
+          <w:bCs/>
+          <w:color w:val="262626" w:themeColor="text1" w:themeTint="D9"/>
+          <w:lang w:val="es-ES"/>
+        </w:rPr>
+        <w:t>, sus desafíos, fundamentos y áreas de estudio.</w:t>
       </w:r>
     </w:p>
     <w:p>
@@ -1004,7 +1198,61 @@
           <w:color w:val="262626" w:themeColor="text1" w:themeTint="D9"/>
           <w:lang w:val="es-ES"/>
         </w:rPr>
-        <w:t>RA 2: El alumno entiende las diferencias y similitudes entre las funciones del Data Scientist y las del Product Management</w:t>
+        <w:t xml:space="preserve">RA 2: El alumno entiende las diferencias y similitudes entre las funciones del Data </w:t>
+      </w:r>
+      <w:proofErr w:type="spellStart"/>
+      <w:r>
+        <w:rPr>
+          <w:rFonts w:cstheme="minorHAnsi"/>
+          <w:b/>
+          <w:bCs/>
+          <w:color w:val="262626" w:themeColor="text1" w:themeTint="D9"/>
+          <w:lang w:val="es-ES"/>
+        </w:rPr>
+        <w:t>Scientist</w:t>
+      </w:r>
+      <w:proofErr w:type="spellEnd"/>
+      <w:r>
+        <w:rPr>
+          <w:rFonts w:cstheme="minorHAnsi"/>
+          <w:b/>
+          <w:bCs/>
+          <w:color w:val="262626" w:themeColor="text1" w:themeTint="D9"/>
+          <w:lang w:val="es-ES"/>
+        </w:rPr>
+        <w:t xml:space="preserve"> y las del </w:t>
+      </w:r>
+      <w:proofErr w:type="spellStart"/>
+      <w:r>
+        <w:rPr>
+          <w:rFonts w:cstheme="minorHAnsi"/>
+          <w:b/>
+          <w:bCs/>
+          <w:color w:val="262626" w:themeColor="text1" w:themeTint="D9"/>
+          <w:lang w:val="es-ES"/>
+        </w:rPr>
+        <w:t>Product</w:t>
+      </w:r>
+      <w:proofErr w:type="spellEnd"/>
+      <w:r>
+        <w:rPr>
+          <w:rFonts w:cstheme="minorHAnsi"/>
+          <w:b/>
+          <w:bCs/>
+          <w:color w:val="262626" w:themeColor="text1" w:themeTint="D9"/>
+          <w:lang w:val="es-ES"/>
+        </w:rPr>
+        <w:t xml:space="preserve"> Management</w:t>
+      </w:r>
+      <w:r>
+        <w:rPr>
+          <w:rFonts w:cstheme="minorHAnsi"/>
+          <w:b/>
+          <w:bCs/>
+          <w:color w:val="262626" w:themeColor="text1" w:themeTint="D9"/>
+          <w:lang w:val="es-ES"/>
+        </w:rPr>
+        <w:t>.</w:t>
       </w:r>
     </w:p>
     <w:p>
@@ -1059,6 +1307,16 @@
         </w:rPr>
         <w:t>de datos</w:t>
       </w:r>
+      <w:r>
+        <w:rPr>
+          <w:rFonts w:cstheme="minorHAnsi"/>
+          <w:b/>
+          <w:bCs/>
+          <w:color w:val="262626" w:themeColor="text1" w:themeTint="D9"/>
+          <w:lang w:val="es-ES"/>
+        </w:rPr>
+        <w:t>.</w:t>
+      </w:r>
     </w:p>
     <w:p>
       <w:pPr>
@@ -1140,8 +1398,9 @@
           <w:color w:val="262626" w:themeColor="text1" w:themeTint="D9"/>
           <w:lang w:val="es-ES"/>
         </w:rPr>
-        <w:t xml:space="preserve">, </w:t>
+        <w:t xml:space="preserve"> y conectarlas con herramientas de Data </w:t>
       </w:r>
+      <w:proofErr w:type="spellStart"/>
       <w:r>
         <w:rPr>
           <w:rFonts w:cstheme="minorHAnsi"/>
@@ -1150,8 +1409,9 @@
           <w:color w:val="262626" w:themeColor="text1" w:themeTint="D9"/>
           <w:lang w:val="es-ES"/>
         </w:rPr>
-        <w:t>distinguiendo</w:t>
+        <w:t>Science</w:t>
       </w:r>
+      <w:proofErr w:type="spellEnd"/>
       <w:r>
         <w:rPr>
           <w:rFonts w:cstheme="minorHAnsi"/>
@@ -1160,17 +1420,7 @@
           <w:color w:val="262626" w:themeColor="text1" w:themeTint="D9"/>
           <w:lang w:val="es-ES"/>
         </w:rPr>
-        <w:t xml:space="preserve"> </w:t>
-      </w:r>
-      <w:r>
-        <w:rPr>
-          <w:rFonts w:cstheme="minorHAnsi"/>
-          <w:b/>
-          <w:bCs/>
-          <w:color w:val="262626" w:themeColor="text1" w:themeTint="D9"/>
-          <w:lang w:val="es-ES"/>
-        </w:rPr>
-        <w:t>las potenciales soluciones</w:t>
+        <w:t xml:space="preserve"> o de análisis de datos.</w:t>
       </w:r>
     </w:p>
     <w:p>
@@ -1203,7 +1453,90 @@
           <w:color w:val="262626" w:themeColor="text1" w:themeTint="D9"/>
           <w:lang w:val="es-ES"/>
         </w:rPr>
-        <w:t>oluciones analíticas avanzadas</w:t>
+        <w:t xml:space="preserve">oluciones </w:t>
+      </w:r>
+      <w:r>
+        <w:rPr>
+          <w:rFonts w:cstheme="minorHAnsi"/>
+          <w:b/>
+          <w:bCs/>
+          <w:color w:val="262626" w:themeColor="text1" w:themeTint="D9"/>
+          <w:lang w:val="es-ES"/>
+        </w:rPr>
+        <w:t xml:space="preserve">de </w:t>
+      </w:r>
+      <w:r>
+        <w:rPr>
+          <w:rFonts w:cstheme="minorHAnsi"/>
+          <w:b/>
+          <w:bCs/>
+          <w:color w:val="262626" w:themeColor="text1" w:themeTint="D9"/>
+          <w:lang w:val="es-ES"/>
+        </w:rPr>
+        <w:t>analítica avanzada</w:t>
+      </w:r>
+      <w:r>
+        <w:rPr>
+          <w:rFonts w:cstheme="minorHAnsi"/>
+          <w:b/>
+          <w:bCs/>
+          <w:color w:val="262626" w:themeColor="text1" w:themeTint="D9"/>
+          <w:lang w:val="es-ES"/>
+        </w:rPr>
+        <w:t xml:space="preserve"> y aplicaciones.</w:t>
+      </w:r>
+    </w:p>
+    <w:p>
+      <w:pPr>
+        <w:spacing w:before="0" w:after="0"/>
+        <w:jc w:val="both"/>
+        <w:rPr>
+          <w:rFonts w:cstheme="minorHAnsi"/>
+          <w:b/>
+          <w:bCs/>
+          <w:color w:val="262626" w:themeColor="text1" w:themeTint="D9"/>
+          <w:lang w:val="es-ES"/>
+        </w:rPr>
+      </w:pPr>
+      <w:r>
+        <w:rPr>
+          <w:rFonts w:cstheme="minorHAnsi"/>
+          <w:b/>
+          <w:bCs/>
+          <w:color w:val="262626" w:themeColor="text1" w:themeTint="D9"/>
+          <w:lang w:val="es-ES"/>
+        </w:rPr>
+        <w:t xml:space="preserve">RA </w:t>
+      </w:r>
+      <w:r>
+        <w:rPr>
+          <w:rFonts w:cstheme="minorHAnsi"/>
+          <w:b/>
+          <w:bCs/>
+          <w:color w:val="262626" w:themeColor="text1" w:themeTint="D9"/>
+          <w:lang w:val="es-ES"/>
+        </w:rPr>
+        <w:t>5</w:t>
+      </w:r>
+      <w:r>
+        <w:rPr>
+          <w:rFonts w:cstheme="minorHAnsi"/>
+          <w:b/>
+          <w:bCs/>
+          <w:color w:val="262626" w:themeColor="text1" w:themeTint="D9"/>
+          <w:lang w:val="es-ES"/>
+        </w:rPr>
+        <w:t xml:space="preserve">: El alumno </w:t>
+      </w:r>
+      <w:r>
+        <w:rPr>
+          <w:rFonts w:cstheme="minorHAnsi"/>
+          <w:b/>
+          <w:bCs/>
+          <w:color w:val="262626" w:themeColor="text1" w:themeTint="D9"/>
+          <w:lang w:val="es-ES"/>
+        </w:rPr>
+        <w:t>logra comprender los distintos roles y composición de los equipos de analítica avanzada</w:t>
       </w:r>
     </w:p>
     <w:p>
@@ -1435,8 +1768,19 @@
                 <w:bCs/>
                 <w:color w:val="262626" w:themeColor="text1" w:themeTint="D9"/>
               </w:rPr>
-              <w:t>Datos</w:t>
-            </w:r>
+              <w:t xml:space="preserve">Introducción a Data </w:t>
+            </w:r>
+            <w:proofErr w:type="spellStart"/>
+            <w:r>
+              <w:rPr>
+                <w:rFonts w:cstheme="minorHAnsi"/>
+                <w:b/>
+                <w:bCs/>
+                <w:color w:val="262626" w:themeColor="text1" w:themeTint="D9"/>
+              </w:rPr>
+              <w:t>Science</w:t>
+            </w:r>
+            <w:proofErr w:type="spellEnd"/>
           </w:p>
         </w:tc>
         <w:tc>
@@ -1452,7 +1796,6 @@
                 <w:b/>
                 <w:bCs/>
                 <w:color w:val="262626" w:themeColor="text1" w:themeTint="D9"/>
-                <w:lang w:val="en-US"/>
               </w:rPr>
             </w:pPr>
           </w:p>
@@ -1470,7 +1813,6 @@
                 <w:b/>
                 <w:bCs/>
                 <w:color w:val="262626" w:themeColor="text1" w:themeTint="D9"/>
-                <w:lang w:val="en-US"/>
               </w:rPr>
             </w:pPr>
           </w:p>
@@ -1501,6 +1843,7 @@
                 <w:color w:val="262626" w:themeColor="text1" w:themeTint="D9"/>
                 <w:lang w:val="es-ES"/>
               </w:rPr>
+              <w:lastRenderedPageBreak/>
               <w:t>Unidad II</w:t>
             </w:r>
             <w:r>
@@ -1511,7 +1854,39 @@
                 <w:color w:val="262626" w:themeColor="text1" w:themeTint="D9"/>
                 <w:lang w:val="es-ES"/>
               </w:rPr>
-              <w:t>: Análisis de datos</w:t>
+              <w:t>:</w:t>
+            </w:r>
+            <w:r>
+              <w:rPr>
+                <w:rFonts w:cstheme="minorHAnsi"/>
+                <w:b/>
+                <w:bCs/>
+                <w:color w:val="262626" w:themeColor="text1" w:themeTint="D9"/>
+                <w:lang w:val="es-ES"/>
+              </w:rPr>
+              <w:t xml:space="preserve"> Proyectos de Data </w:t>
+            </w:r>
+            <w:proofErr w:type="spellStart"/>
+            <w:r>
+              <w:rPr>
+                <w:rFonts w:cstheme="minorHAnsi"/>
+                <w:b/>
+                <w:bCs/>
+                <w:color w:val="262626" w:themeColor="text1" w:themeTint="D9"/>
+                <w:lang w:val="es-ES"/>
+              </w:rPr>
+              <w:t>Science</w:t>
+            </w:r>
+            <w:proofErr w:type="spellEnd"/>
+            <w:r>
+              <w:rPr>
+                <w:rFonts w:cstheme="minorHAnsi"/>
+                <w:b/>
+                <w:bCs/>
+                <w:color w:val="262626" w:themeColor="text1" w:themeTint="D9"/>
+                <w:lang w:val="es-ES"/>
+              </w:rPr>
+              <w:t>.</w:t>
             </w:r>
           </w:p>
         </w:tc>
@@ -1540,6 +1915,16 @@
                 <w:lang w:val="es-ES"/>
               </w:rPr>
               <w:t>Caso</w:t>
+            </w:r>
+            <w:r>
+              <w:rPr>
+                <w:rFonts w:cstheme="minorHAnsi"/>
+                <w:b/>
+                <w:bCs/>
+                <w:color w:val="262626" w:themeColor="text1" w:themeTint="D9"/>
+                <w:lang w:val="es-ES"/>
+              </w:rPr>
+              <w:t>s</w:t>
             </w:r>
           </w:p>
         </w:tc>
@@ -1597,8 +1982,9 @@
                 <w:color w:val="262626" w:themeColor="text1" w:themeTint="D9"/>
                 <w:lang w:val="es-ES"/>
               </w:rPr>
-              <w:t xml:space="preserve">Unidad </w:t>
-            </w:r>
+              <w:t xml:space="preserve">Unidad III: Tipos de problemas en Data </w:t>
+            </w:r>
+            <w:proofErr w:type="spellStart"/>
             <w:r>
               <w:rPr>
                 <w:rFonts w:cstheme="minorHAnsi"/>
@@ -1607,8 +1993,9 @@
                 <w:color w:val="262626" w:themeColor="text1" w:themeTint="D9"/>
                 <w:lang w:val="es-ES"/>
               </w:rPr>
-              <w:t>III: Analítica a</w:t>
-            </w:r>
+              <w:t>Science</w:t>
+            </w:r>
+            <w:proofErr w:type="spellEnd"/>
             <w:r>
               <w:rPr>
                 <w:rFonts w:cstheme="minorHAnsi"/>
@@ -1617,7 +2004,7 @@
                 <w:color w:val="262626" w:themeColor="text1" w:themeTint="D9"/>
                 <w:lang w:val="es-ES"/>
               </w:rPr>
-              <w:t>vanzada</w:t>
+              <w:t>.</w:t>
             </w:r>
           </w:p>
         </w:tc>
@@ -1645,7 +2032,7 @@
                 <w:color w:val="262626" w:themeColor="text1" w:themeTint="D9"/>
                 <w:lang w:val="es-ES"/>
               </w:rPr>
-              <w:t>Caso</w:t>
+              <w:t>Casos</w:t>
             </w:r>
           </w:p>
         </w:tc>
@@ -1665,6 +2052,144 @@
                 <w:lang w:val="es-ES"/>
               </w:rPr>
             </w:pPr>
+          </w:p>
+        </w:tc>
+      </w:tr>
+      <w:tr>
+        <w:tc>
+          <w:tcPr>
+            <w:tcW w:w="2972" w:type="dxa"/>
+          </w:tcPr>
+          <w:p>
+            <w:pPr>
+              <w:spacing w:before="0" w:after="0"/>
+              <w:jc w:val="both"/>
+              <w:rPr>
+                <w:rFonts w:cstheme="minorHAnsi"/>
+                <w:b/>
+                <w:bCs/>
+                <w:color w:val="262626" w:themeColor="text1" w:themeTint="D9"/>
+                <w:lang w:val="es-ES"/>
+              </w:rPr>
+            </w:pPr>
+            <w:r>
+              <w:rPr>
+                <w:rFonts w:cstheme="minorHAnsi"/>
+                <w:b/>
+                <w:bCs/>
+                <w:color w:val="262626" w:themeColor="text1" w:themeTint="D9"/>
+                <w:lang w:val="es-ES"/>
+              </w:rPr>
+              <w:t xml:space="preserve">Unidad </w:t>
+            </w:r>
+            <w:r>
+              <w:rPr>
+                <w:rFonts w:cstheme="minorHAnsi"/>
+                <w:b/>
+                <w:bCs/>
+                <w:color w:val="262626" w:themeColor="text1" w:themeTint="D9"/>
+                <w:lang w:val="es-ES"/>
+              </w:rPr>
+              <w:t>I</w:t>
+            </w:r>
+            <w:r>
+              <w:rPr>
+                <w:rFonts w:cstheme="minorHAnsi"/>
+                <w:b/>
+                <w:bCs/>
+                <w:color w:val="262626" w:themeColor="text1" w:themeTint="D9"/>
+                <w:lang w:val="es-ES"/>
+              </w:rPr>
+              <w:t>V</w:t>
+            </w:r>
+            <w:r>
+              <w:rPr>
+                <w:rFonts w:cstheme="minorHAnsi"/>
+                <w:b/>
+                <w:bCs/>
+                <w:color w:val="262626" w:themeColor="text1" w:themeTint="D9"/>
+                <w:lang w:val="es-ES"/>
+              </w:rPr>
+              <w:t xml:space="preserve">: </w:t>
+            </w:r>
+            <w:r>
+              <w:rPr>
+                <w:rFonts w:cstheme="minorHAnsi"/>
+                <w:b/>
+                <w:bCs/>
+                <w:color w:val="262626" w:themeColor="text1" w:themeTint="D9"/>
+                <w:lang w:val="es-ES"/>
+              </w:rPr>
+              <w:t xml:space="preserve">Aplicaciones de Data </w:t>
+            </w:r>
+            <w:proofErr w:type="spellStart"/>
+            <w:r>
+              <w:rPr>
+                <w:rFonts w:cstheme="minorHAnsi"/>
+                <w:b/>
+                <w:bCs/>
+                <w:color w:val="262626" w:themeColor="text1" w:themeTint="D9"/>
+                <w:lang w:val="es-ES"/>
+              </w:rPr>
+              <w:t>Science</w:t>
+            </w:r>
+            <w:proofErr w:type="spellEnd"/>
+          </w:p>
+        </w:tc>
+        <w:tc>
+          <w:tcPr>
+            <w:tcW w:w="2913" w:type="dxa"/>
+          </w:tcPr>
+          <w:p>
+            <w:pPr>
+              <w:spacing w:before="0" w:after="0"/>
+              <w:jc w:val="both"/>
+              <w:rPr>
+                <w:rFonts w:cstheme="minorHAnsi"/>
+                <w:b/>
+                <w:bCs/>
+                <w:color w:val="262626" w:themeColor="text1" w:themeTint="D9"/>
+                <w:lang w:val="es-ES"/>
+              </w:rPr>
+            </w:pPr>
+            <w:r>
+              <w:rPr>
+                <w:rFonts w:cstheme="minorHAnsi"/>
+                <w:b/>
+                <w:bCs/>
+                <w:color w:val="262626" w:themeColor="text1" w:themeTint="D9"/>
+                <w:lang w:val="es-ES"/>
+              </w:rPr>
+              <w:t>Caso</w:t>
+            </w:r>
+            <w:r>
+              <w:rPr>
+                <w:rFonts w:cstheme="minorHAnsi"/>
+                <w:b/>
+                <w:bCs/>
+                <w:color w:val="262626" w:themeColor="text1" w:themeTint="D9"/>
+                <w:lang w:val="es-ES"/>
+              </w:rPr>
+              <w:t>s</w:t>
+            </w:r>
+          </w:p>
+        </w:tc>
+        <w:tc>
+          <w:tcPr>
+            <w:tcW w:w="2943" w:type="dxa"/>
+          </w:tcPr>
+          <w:p>
+            <w:pPr>
+              <w:spacing w:before="0" w:after="0"/>
+              <w:jc w:val="both"/>
+              <w:rPr>
+                <w:rFonts w:cstheme="minorHAnsi"/>
+                <w:b/>
+                <w:bCs/>
+                <w:color w:val="262626" w:themeColor="text1" w:themeTint="D9"/>
+                <w:lang w:val="es-ES"/>
+              </w:rPr>
+            </w:pPr>
             <w:r>
               <w:rPr>
                 <w:rFonts w:cstheme="minorHAnsi"/>
@@ -1735,7 +2260,7 @@
           <w:color w:val="262626" w:themeColor="text1" w:themeTint="D9"/>
           <w:lang w:val="es-ES"/>
         </w:rPr>
-        <w:t>: talle</w:t>
+        <w:t xml:space="preserve">: </w:t>
       </w:r>
       <w:r>
         <w:rPr>
@@ -1745,17 +2270,7 @@
           <w:color w:val="262626" w:themeColor="text1" w:themeTint="D9"/>
           <w:lang w:val="es-ES"/>
         </w:rPr>
-        <w:t>r</w:t>
-      </w:r>
-      <w:r>
-        <w:rPr>
-          <w:rFonts w:cstheme="minorHAnsi"/>
-          <w:b/>
-          <w:bCs/>
-          <w:color w:val="262626" w:themeColor="text1" w:themeTint="D9"/>
-          <w:lang w:val="es-ES"/>
-        </w:rPr>
-        <w:t>, control, trabajo, caso, etc.</w:t>
+        <w:t>Discusiones, casos y análisis.</w:t>
       </w:r>
     </w:p>
     <w:p>
@@ -1906,13 +2421,9 @@
           <w:szCs w:val="24"/>
           <w:lang w:val="es-ES_tradnl"/>
         </w:rPr>
-        <w:t>La base metodológica del curso es en base a la Resolución de Casos. En el desarrollo y cumplimiento de esta metodología se incluyen:</w:t>
+        <w:t>La base metodológica del curs</w:t>
       </w:r>
-    </w:p>
-    <w:p>
-      <w:pPr>
-        <w:spacing w:before="0" w:after="0"/>
-        <w:jc w:val="both"/>
+      <w:r>
         <w:rPr>
           <w:rFonts w:cstheme="minorHAnsi"/>
           <w:color w:val="262626" w:themeColor="text1" w:themeTint="D9"/>
@@ -1920,17 +2431,9 @@
           <w:szCs w:val="24"/>
           <w:lang w:val="es-ES_tradnl"/>
         </w:rPr>
-      </w:pPr>
-    </w:p>
-    <w:p>
-      <w:pPr>
-        <w:pStyle w:val="Prrafodelista"/>
-        <w:numPr>
-          <w:ilvl w:val="0"/>
-          <w:numId w:val="33"/>
-        </w:numPr>
-        <w:spacing w:before="0" w:after="0"/>
-        <w:jc w:val="both"/>
+        <w:t>o y de cada clase se basa en una parte teórica y la otra práctica. Por lo tanto, en cada clase durante la primera parte</w:t>
+      </w:r>
+      <w:r>
         <w:rPr>
           <w:rFonts w:cstheme="minorHAnsi"/>
           <w:color w:val="262626" w:themeColor="text1" w:themeTint="D9"/>
@@ -1938,100 +2441,7 @@
           <w:szCs w:val="24"/>
           <w:lang w:val="es-ES_tradnl"/>
         </w:rPr>
-      </w:pPr>
-      <w:r>
-        <w:rPr>
-          <w:rFonts w:cstheme="minorHAnsi"/>
-          <w:color w:val="262626" w:themeColor="text1" w:themeTint="D9"/>
-          <w:sz w:val="24"/>
-          <w:szCs w:val="24"/>
-          <w:lang w:val="es-ES_tradnl"/>
-        </w:rPr>
-        <w:t>Clases Expositivas</w:t>
-      </w:r>
-    </w:p>
-    <w:p>
-      <w:pPr>
-        <w:pStyle w:val="Prrafodelista"/>
-        <w:numPr>
-          <w:ilvl w:val="0"/>
-          <w:numId w:val="33"/>
-        </w:numPr>
-        <w:spacing w:before="0" w:after="0"/>
-        <w:jc w:val="both"/>
-        <w:rPr>
-          <w:rFonts w:cstheme="minorHAnsi"/>
-          <w:color w:val="262626" w:themeColor="text1" w:themeTint="D9"/>
-          <w:sz w:val="24"/>
-          <w:szCs w:val="24"/>
-          <w:lang w:val="es-ES_tradnl"/>
-        </w:rPr>
-      </w:pPr>
-      <w:r>
-        <w:rPr>
-          <w:rFonts w:cstheme="minorHAnsi"/>
-          <w:color w:val="262626" w:themeColor="text1" w:themeTint="D9"/>
-          <w:sz w:val="24"/>
-          <w:szCs w:val="24"/>
-          <w:lang w:val="es-ES_tradnl"/>
-        </w:rPr>
-        <w:t>Presentaciones</w:t>
-      </w:r>
-    </w:p>
-    <w:p>
-      <w:pPr>
-        <w:pStyle w:val="Prrafodelista"/>
-        <w:numPr>
-          <w:ilvl w:val="0"/>
-          <w:numId w:val="33"/>
-        </w:numPr>
-        <w:spacing w:before="0" w:after="0"/>
-        <w:jc w:val="both"/>
-        <w:rPr>
-          <w:rFonts w:cstheme="minorHAnsi"/>
-          <w:color w:val="262626" w:themeColor="text1" w:themeTint="D9"/>
-          <w:sz w:val="24"/>
-          <w:szCs w:val="24"/>
-          <w:lang w:val="es-ES_tradnl"/>
-        </w:rPr>
-      </w:pPr>
-      <w:r>
-        <w:rPr>
-          <w:rFonts w:cstheme="minorHAnsi"/>
-          <w:color w:val="262626" w:themeColor="text1" w:themeTint="D9"/>
-          <w:sz w:val="24"/>
-          <w:szCs w:val="24"/>
-          <w:lang w:val="es-ES_tradnl"/>
-        </w:rPr>
-        <w:t>Análisis de casos</w:t>
-      </w:r>
-    </w:p>
-    <w:p>
-      <w:pPr>
-        <w:pStyle w:val="Prrafodelista"/>
-        <w:numPr>
-          <w:ilvl w:val="0"/>
-          <w:numId w:val="33"/>
-        </w:numPr>
-        <w:spacing w:before="0" w:after="0"/>
-        <w:jc w:val="both"/>
-        <w:rPr>
-          <w:rFonts w:cstheme="minorHAnsi"/>
-          <w:color w:val="262626" w:themeColor="text1" w:themeTint="D9"/>
-          <w:sz w:val="24"/>
-          <w:szCs w:val="24"/>
-          <w:lang w:val="es-ES_tradnl"/>
-        </w:rPr>
-      </w:pPr>
-      <w:r>
-        <w:rPr>
-          <w:rFonts w:cstheme="minorHAnsi"/>
-          <w:color w:val="262626" w:themeColor="text1" w:themeTint="D9"/>
-          <w:sz w:val="24"/>
-          <w:szCs w:val="24"/>
-          <w:lang w:val="es-ES_tradnl"/>
-        </w:rPr>
-        <w:t>Discusión grupal</w:t>
+        <w:t xml:space="preserve"> se partirá con la parte teórica y luego esto se complementará con una parte práctica que incluye casos, discusiones, ideas, etc.</w:t>
       </w:r>
     </w:p>
     <w:p>
@@ -2170,6 +2580,7 @@
         <w:jc w:val="both"/>
         <w:rPr>
           <w:rFonts w:cstheme="minorHAnsi"/>
+          <w:b/>
           <w:color w:val="262626" w:themeColor="text1" w:themeTint="D9"/>
           <w:sz w:val="24"/>
           <w:szCs w:val="24"/>
@@ -2194,7 +2605,7 @@
           <w:szCs w:val="24"/>
           <w:lang w:val="es-ES_tradnl"/>
         </w:rPr>
-        <w:t xml:space="preserve"> #1</w:t>
+        <w:t xml:space="preserve"> </w:t>
       </w:r>
       <w:r>
         <w:rPr>
@@ -2204,7 +2615,7 @@
           <w:szCs w:val="24"/>
           <w:lang w:val="es-ES_tradnl"/>
         </w:rPr>
-        <w:t>: 5</w:t>
+        <w:t>final</w:t>
       </w:r>
       <w:r>
         <w:rPr>
@@ -2214,7 +2625,7 @@
           <w:szCs w:val="24"/>
           <w:lang w:val="es-ES_tradnl"/>
         </w:rPr>
-        <w:t xml:space="preserve">0% (Evaluación </w:t>
+        <w:t xml:space="preserve">: </w:t>
       </w:r>
       <w:r>
         <w:rPr>
@@ -2224,7 +2635,7 @@
           <w:szCs w:val="24"/>
           <w:lang w:val="es-ES_tradnl"/>
         </w:rPr>
-        <w:t>grupal</w:t>
+        <w:t>10</w:t>
       </w:r>
       <w:r>
         <w:rPr>
@@ -2234,27 +2645,60 @@
           <w:szCs w:val="24"/>
           <w:lang w:val="es-ES_tradnl"/>
         </w:rPr>
-        <w:t>)</w:t>
+        <w:t xml:space="preserve">0% </w:t>
+      </w:r>
+      <w:proofErr w:type="gramStart"/>
+      <w:r>
+        <w:rPr>
+          <w:rFonts w:cstheme="minorHAnsi"/>
+          <w:color w:val="262626" w:themeColor="text1" w:themeTint="D9"/>
+          <w:sz w:val="24"/>
+          <w:szCs w:val="24"/>
+          <w:lang w:val="es-ES_tradnl"/>
+        </w:rPr>
+        <w:t>(</w:t>
+      </w:r>
+      <w:r>
+        <w:rPr>
+          <w:rFonts w:cstheme="minorHAnsi"/>
+          <w:color w:val="262626" w:themeColor="text1" w:themeTint="D9"/>
+          <w:sz w:val="24"/>
+          <w:szCs w:val="24"/>
+          <w:lang w:val="es-ES_tradnl"/>
+        </w:rPr>
+        <w:t xml:space="preserve"> Puede</w:t>
+      </w:r>
+      <w:proofErr w:type="gramEnd"/>
+      <w:r>
+        <w:rPr>
+          <w:rFonts w:cstheme="minorHAnsi"/>
+          <w:color w:val="262626" w:themeColor="text1" w:themeTint="D9"/>
+          <w:sz w:val="24"/>
+          <w:szCs w:val="24"/>
+          <w:lang w:val="es-ES_tradnl"/>
+        </w:rPr>
+        <w:t xml:space="preserve"> ser individual o grupal)</w:t>
       </w:r>
     </w:p>
     <w:p>
       <w:pPr>
         <w:pStyle w:val="Prrafodelista"/>
-        <w:numPr>
-          <w:ilvl w:val="0"/>
-          <w:numId w:val="44"/>
-        </w:numPr>
         <w:spacing w:before="0" w:after="0"/>
         <w:jc w:val="both"/>
         <w:rPr>
           <w:rFonts w:cstheme="minorHAnsi"/>
+          <w:b/>
           <w:color w:val="262626" w:themeColor="text1" w:themeTint="D9"/>
           <w:sz w:val="24"/>
           <w:szCs w:val="24"/>
           <w:lang w:val="es-ES_tradnl"/>
         </w:rPr>
       </w:pPr>
-      <w:r>
+    </w:p>
+    <w:p>
+      <w:pPr>
+        <w:spacing w:before="0" w:after="0"/>
+        <w:jc w:val="both"/>
         <w:rPr>
           <w:rFonts w:cstheme="minorHAnsi"/>
           <w:color w:val="262626" w:themeColor="text1" w:themeTint="D9"/>
@@ -2262,8 +2706,7 @@
           <w:szCs w:val="24"/>
           <w:lang w:val="es-ES_tradnl"/>
         </w:rPr>
-        <w:t>Caso #2</w:t>
-      </w:r>
+      </w:pPr>
       <w:r>
         <w:rPr>
           <w:rFonts w:cstheme="minorHAnsi"/>
@@ -2272,7 +2715,7 @@
           <w:szCs w:val="24"/>
           <w:lang w:val="es-ES_tradnl"/>
         </w:rPr>
-        <w:t>: 5</w:t>
+        <w:t>El caso</w:t>
       </w:r>
       <w:r>
         <w:rPr>
@@ -2282,7 +2725,7 @@
           <w:szCs w:val="24"/>
           <w:lang w:val="es-ES_tradnl"/>
         </w:rPr>
-        <w:t xml:space="preserve">0% (Evaluación </w:t>
+        <w:t xml:space="preserve"> </w:t>
       </w:r>
       <w:r>
         <w:rPr>
@@ -2292,7 +2735,7 @@
           <w:szCs w:val="24"/>
           <w:lang w:val="es-ES_tradnl"/>
         </w:rPr>
-        <w:t>grupal</w:t>
+        <w:t xml:space="preserve">final del curso </w:t>
       </w:r>
       <w:r>
         <w:rPr>
@@ -2302,167 +2745,7 @@
           <w:szCs w:val="24"/>
           <w:lang w:val="es-ES_tradnl"/>
         </w:rPr>
-        <w:t>)</w:t>
-      </w:r>
-    </w:p>
-    <w:p>
-      <w:pPr>
-        <w:spacing w:before="0" w:after="0"/>
-        <w:jc w:val="both"/>
-        <w:rPr>
-          <w:rFonts w:cstheme="minorHAnsi"/>
-          <w:b/>
-          <w:color w:val="262626" w:themeColor="text1" w:themeTint="D9"/>
-          <w:sz w:val="24"/>
-          <w:szCs w:val="24"/>
-          <w:lang w:val="es-ES_tradnl"/>
-        </w:rPr>
-      </w:pPr>
-    </w:p>
-    <w:p>
-      <w:pPr>
-        <w:spacing w:before="0" w:after="0"/>
-        <w:jc w:val="both"/>
-        <w:rPr>
-          <w:rFonts w:cstheme="minorHAnsi"/>
-          <w:color w:val="262626" w:themeColor="text1" w:themeTint="D9"/>
-          <w:sz w:val="24"/>
-          <w:szCs w:val="24"/>
-          <w:lang w:val="es-ES_tradnl"/>
-        </w:rPr>
-      </w:pPr>
-      <w:r>
-        <w:rPr>
-          <w:rFonts w:cstheme="minorHAnsi"/>
-          <w:color w:val="262626" w:themeColor="text1" w:themeTint="D9"/>
-          <w:sz w:val="24"/>
-          <w:szCs w:val="24"/>
-          <w:lang w:val="es-ES_tradnl"/>
-        </w:rPr>
-        <w:t>El caso</w:t>
-      </w:r>
-      <w:r>
-        <w:rPr>
-          <w:rFonts w:cstheme="minorHAnsi"/>
-          <w:color w:val="262626" w:themeColor="text1" w:themeTint="D9"/>
-          <w:sz w:val="24"/>
-          <w:szCs w:val="24"/>
-          <w:lang w:val="es-ES_tradnl"/>
-        </w:rPr>
-        <w:t xml:space="preserve"> #1</w:t>
-      </w:r>
-      <w:r>
-        <w:rPr>
-          <w:rFonts w:cstheme="minorHAnsi"/>
-          <w:color w:val="262626" w:themeColor="text1" w:themeTint="D9"/>
-          <w:sz w:val="24"/>
-          <w:szCs w:val="24"/>
-          <w:lang w:val="es-ES_tradnl"/>
-        </w:rPr>
-        <w:t xml:space="preserve"> corresponderá a una problemática común en Marketing, la cual se deberá abordar considerando los fundamentos del Data Science.</w:t>
-      </w:r>
-    </w:p>
-    <w:p>
-      <w:pPr>
-        <w:spacing w:before="0" w:after="0"/>
-        <w:jc w:val="both"/>
-        <w:rPr>
-          <w:rFonts w:cstheme="minorHAnsi"/>
-          <w:color w:val="262626" w:themeColor="text1" w:themeTint="D9"/>
-          <w:sz w:val="24"/>
-          <w:szCs w:val="24"/>
-          <w:lang w:val="es-ES_tradnl"/>
-        </w:rPr>
-      </w:pPr>
-      <w:r>
-        <w:rPr>
-          <w:rFonts w:cstheme="minorHAnsi"/>
-          <w:color w:val="262626" w:themeColor="text1" w:themeTint="D9"/>
-          <w:sz w:val="24"/>
-          <w:szCs w:val="24"/>
-          <w:lang w:val="es-ES_tradnl"/>
-        </w:rPr>
-        <w:t xml:space="preserve">El caso #2 consistirá </w:t>
-      </w:r>
-      <w:r>
-        <w:rPr>
-          <w:rFonts w:cstheme="minorHAnsi"/>
-          <w:color w:val="262626" w:themeColor="text1" w:themeTint="D9"/>
-          <w:sz w:val="24"/>
-          <w:szCs w:val="24"/>
-          <w:lang w:val="es-ES_tradnl"/>
-        </w:rPr>
-        <w:t xml:space="preserve">en </w:t>
-      </w:r>
-      <w:r>
-        <w:rPr>
-          <w:rFonts w:cstheme="minorHAnsi"/>
-          <w:color w:val="262626" w:themeColor="text1" w:themeTint="D9"/>
-          <w:sz w:val="24"/>
-          <w:szCs w:val="24"/>
-          <w:lang w:val="es-ES_tradnl"/>
-        </w:rPr>
-        <w:t xml:space="preserve">presentar </w:t>
-      </w:r>
-      <w:r>
-        <w:rPr>
-          <w:rFonts w:cstheme="minorHAnsi"/>
-          <w:color w:val="262626" w:themeColor="text1" w:themeTint="D9"/>
-          <w:sz w:val="24"/>
-          <w:szCs w:val="24"/>
-          <w:lang w:val="es-ES_tradnl"/>
-        </w:rPr>
-        <w:t xml:space="preserve">una </w:t>
-      </w:r>
-      <w:r>
-        <w:rPr>
-          <w:rFonts w:cstheme="minorHAnsi"/>
-          <w:color w:val="262626" w:themeColor="text1" w:themeTint="D9"/>
-          <w:sz w:val="24"/>
-          <w:szCs w:val="24"/>
-          <w:lang w:val="es-ES_tradnl"/>
-        </w:rPr>
-        <w:t xml:space="preserve">planificación </w:t>
-      </w:r>
-      <w:r>
-        <w:rPr>
-          <w:rFonts w:cstheme="minorHAnsi"/>
-          <w:color w:val="262626" w:themeColor="text1" w:themeTint="D9"/>
-          <w:sz w:val="24"/>
-          <w:szCs w:val="24"/>
-          <w:lang w:val="es-ES_tradnl"/>
-        </w:rPr>
-        <w:t>que</w:t>
-      </w:r>
-      <w:r>
-        <w:rPr>
-          <w:rFonts w:cstheme="minorHAnsi"/>
-          <w:color w:val="262626" w:themeColor="text1" w:themeTint="D9"/>
-          <w:sz w:val="24"/>
-          <w:szCs w:val="24"/>
-          <w:lang w:val="es-ES_tradnl"/>
-        </w:rPr>
-        <w:t xml:space="preserve"> incluirá los contenidos </w:t>
-      </w:r>
-      <w:r>
-        <w:rPr>
-          <w:rFonts w:cstheme="minorHAnsi"/>
-          <w:color w:val="262626" w:themeColor="text1" w:themeTint="D9"/>
-          <w:sz w:val="24"/>
-          <w:szCs w:val="24"/>
-          <w:lang w:val="es-ES_tradnl"/>
-        </w:rPr>
-        <w:t>de modelos predictivos y fundamentos discutidos a lo largo del curso</w:t>
-      </w:r>
-      <w:r>
-        <w:rPr>
-          <w:rFonts w:cstheme="minorHAnsi"/>
-          <w:color w:val="262626" w:themeColor="text1" w:themeTint="D9"/>
-          <w:sz w:val="24"/>
-          <w:szCs w:val="24"/>
-          <w:lang w:val="es-ES_tradnl"/>
-        </w:rPr>
-        <w:t>.</w:t>
+        <w:t xml:space="preserve">puede ser realizado de manera individual o grupal y consistirá en una problemática del mundo real la cual debe ser abordada desde los conocimientos expuesto en el curso. </w:t>
       </w:r>
     </w:p>
     <w:p>
@@ -2580,19 +2863,19 @@
           <w:color w:val="262626" w:themeColor="text1" w:themeTint="D9"/>
           <w:sz w:val="24"/>
           <w:szCs w:val="24"/>
-        </w:rPr>
-      </w:pPr>
-      <w:hyperlink r:id="rId9" w:history="1">
-        <w:r>
-          <w:rPr>
-            <w:rStyle w:val="Hipervnculo"/>
-            <w:rFonts w:cstheme="minorHAnsi"/>
-            <w:sz w:val="24"/>
-            <w:szCs w:val="24"/>
-          </w:rPr>
-          <w:t>https://hbr.org/2012/10/data-scientist-the-sexiest-job-of-the-21st-century</w:t>
-        </w:r>
-      </w:hyperlink>
+          <w:lang w:val="en-US"/>
+        </w:rPr>
+      </w:pPr>
+      <w:r>
+        <w:rPr>
+          <w:rFonts w:cstheme="minorHAnsi"/>
+          <w:color w:val="262626" w:themeColor="text1" w:themeTint="D9"/>
+          <w:sz w:val="24"/>
+          <w:szCs w:val="24"/>
+          <w:lang w:val="en-US"/>
+        </w:rPr>
+        <w:t>“Data Science for Business” – Foster Provost y Tom Fawcett.</w:t>
+      </w:r>
     </w:p>
     <w:p>
       <w:pPr>
@@ -2619,17 +2902,94 @@
           <w:szCs w:val="24"/>
           <w:lang w:val="en-US"/>
         </w:rPr>
-        <w:t>Peter Bruce &amp; Andrew Bruce “Practical Statistics for Data Scientists: 50 Essential Concepts 1st Edition”</w:t>
+        <w:t xml:space="preserve">“Doing Data Science, Straight Talk from the Frontline”. </w:t>
+      </w:r>
+      <w:r>
+        <w:rPr>
+          <w:rFonts w:cstheme="minorHAnsi"/>
+          <w:color w:val="262626" w:themeColor="text1" w:themeTint="D9"/>
+          <w:sz w:val="24"/>
+          <w:szCs w:val="24"/>
+          <w:lang w:val="en-US"/>
+        </w:rPr>
+        <w:t>Cathy O’Neil y Rachel Schutt.</w:t>
       </w:r>
     </w:p>
     <w:p>
       <w:pPr>
-        <w:pStyle w:val="Prrafodelista"/>
+        <w:pStyle w:val="NormalWeb"/>
         <w:numPr>
           <w:ilvl w:val="0"/>
           <w:numId w:val="45"/>
         </w:numPr>
+        <w:shd w:val="clear" w:color="auto" w:fill="FFFFFF"/>
+        <w:rPr>
+          <w:rFonts w:asciiTheme="minorHAnsi" w:eastAsiaTheme="minorEastAsia" w:hAnsiTheme="minorHAnsi" w:cstheme="minorHAnsi"/>
+          <w:color w:val="262626" w:themeColor="text1" w:themeTint="D9"/>
+          <w:lang w:val="en-US" w:eastAsia="es-CL"/>
+        </w:rPr>
+      </w:pPr>
+      <w:r>
+        <w:rPr>
+          <w:rFonts w:asciiTheme="minorHAnsi" w:eastAsiaTheme="minorEastAsia" w:hAnsiTheme="minorHAnsi" w:cstheme="minorHAnsi"/>
+          <w:color w:val="262626" w:themeColor="text1" w:themeTint="D9"/>
+          <w:lang w:val="en-US" w:eastAsia="es-CL"/>
+        </w:rPr>
+        <w:t xml:space="preserve">Lo 2021 </w:t>
+      </w:r>
+      <w:r>
+        <w:rPr>
+          <w:rFonts w:asciiTheme="minorHAnsi" w:eastAsiaTheme="minorEastAsia" w:hAnsiTheme="minorHAnsi" w:cstheme="minorHAnsi"/>
+          <w:color w:val="262626" w:themeColor="text1" w:themeTint="D9"/>
+          <w:lang w:val="en-US" w:eastAsia="es-CL"/>
+        </w:rPr>
+        <w:t>–</w:t>
+      </w:r>
+      <w:r>
+        <w:rPr>
+          <w:rFonts w:asciiTheme="minorHAnsi" w:eastAsiaTheme="minorEastAsia" w:hAnsiTheme="minorHAnsi" w:cstheme="minorHAnsi"/>
+          <w:color w:val="262626" w:themeColor="text1" w:themeTint="D9"/>
+          <w:lang w:val="en-US" w:eastAsia="es-CL"/>
+        </w:rPr>
+        <w:t xml:space="preserve"> </w:t>
+      </w:r>
+      <w:r>
+        <w:rPr>
+          <w:rFonts w:asciiTheme="minorHAnsi" w:eastAsiaTheme="minorEastAsia" w:hAnsiTheme="minorHAnsi" w:cstheme="minorHAnsi"/>
+          <w:color w:val="262626" w:themeColor="text1" w:themeTint="D9"/>
+          <w:lang w:val="en-US" w:eastAsia="es-CL"/>
+        </w:rPr>
+        <w:t>“</w:t>
+      </w:r>
+      <w:r>
+        <w:rPr>
+          <w:rFonts w:asciiTheme="minorHAnsi" w:eastAsiaTheme="minorEastAsia" w:hAnsiTheme="minorHAnsi" w:cstheme="minorHAnsi"/>
+          <w:color w:val="262626" w:themeColor="text1" w:themeTint="D9"/>
+          <w:lang w:val="en-US" w:eastAsia="es-CL"/>
+        </w:rPr>
+        <w:t>Top 10 Essential Data Science Topics to Real- World Application from the Industry Perspectives</w:t>
+      </w:r>
+      <w:r>
+        <w:rPr>
+          <w:rFonts w:asciiTheme="minorHAnsi" w:eastAsiaTheme="minorEastAsia" w:hAnsiTheme="minorHAnsi" w:cstheme="minorHAnsi"/>
+          <w:color w:val="262626" w:themeColor="text1" w:themeTint="D9"/>
+          <w:lang w:val="en-US" w:eastAsia="es-CL"/>
+        </w:rPr>
+        <w:t>.</w:t>
+      </w:r>
+      <w:r>
+        <w:rPr>
+          <w:rFonts w:asciiTheme="minorHAnsi" w:eastAsiaTheme="minorEastAsia" w:hAnsiTheme="minorHAnsi" w:cstheme="minorHAnsi"/>
+          <w:color w:val="262626" w:themeColor="text1" w:themeTint="D9"/>
+          <w:lang w:val="en-US" w:eastAsia="es-CL"/>
+        </w:rPr>
+        <w:t>”</w:t>
+      </w:r>
+    </w:p>
+    <w:p>
+      <w:pPr>
         <w:spacing w:before="0" w:after="0"/>
+        <w:ind w:left="360"/>
         <w:jc w:val="both"/>
         <w:rPr>
           <w:rFonts w:cstheme="minorHAnsi"/>
@@ -2639,7 +2999,11 @@
           <w:lang w:val="en-US"/>
         </w:rPr>
       </w:pPr>
-      <w:r>
+    </w:p>
+    <w:p>
+      <w:pPr>
+        <w:spacing w:before="0" w:after="0"/>
+        <w:jc w:val="both"/>
         <w:rPr>
           <w:rFonts w:cstheme="minorHAnsi"/>
           <w:color w:val="262626" w:themeColor="text1" w:themeTint="D9"/>
@@ -2647,16 +3011,10 @@
           <w:szCs w:val="24"/>
           <w:lang w:val="en-US"/>
         </w:rPr>
-        <w:t>Andreas Kretz “The Data Engineering Cookbook”</w:t>
-      </w:r>
+      </w:pPr>
     </w:p>
     <w:p>
       <w:pPr>
-        <w:pStyle w:val="Prrafodelista"/>
-        <w:numPr>
-          <w:ilvl w:val="0"/>
-          <w:numId w:val="45"/>
-        </w:numPr>
         <w:spacing w:before="0" w:after="0"/>
         <w:jc w:val="both"/>
         <w:rPr>
@@ -2667,18 +3025,6 @@
           <w:lang w:val="en-US"/>
         </w:rPr>
       </w:pPr>
-      <w:hyperlink r:id="rId10" w:history="1">
-        <w:r>
-          <w:rPr>
-            <w:rStyle w:val="Hipervnculo"/>
-            <w:rFonts w:cstheme="minorHAnsi"/>
-            <w:sz w:val="24"/>
-            <w:szCs w:val="24"/>
-            <w:lang w:val="en-US"/>
-          </w:rPr>
-          <w:t>https://waitbutwhy.com/2015/01/artificial-intelligence-revolution-1.html</w:t>
-        </w:r>
-      </w:hyperlink>
     </w:p>
     <w:p>
       <w:pPr>
@@ -2689,6 +3035,20 @@
           <w:color w:val="262626" w:themeColor="text1" w:themeTint="D9"/>
           <w:sz w:val="24"/>
           <w:szCs w:val="24"/>
+          <w:lang w:val="en-US"/>
+        </w:rPr>
+      </w:pPr>
+    </w:p>
+    <w:p>
+      <w:pPr>
+        <w:spacing w:before="0" w:after="0"/>
+        <w:jc w:val="both"/>
+        <w:rPr>
+          <w:rFonts w:cstheme="minorHAnsi"/>
+          <w:color w:val="262626" w:themeColor="text1" w:themeTint="D9"/>
+          <w:sz w:val="24"/>
+          <w:szCs w:val="24"/>
+          <w:shd w:val="clear" w:color="auto" w:fill="FFFFFF"/>
           <w:lang w:val="en-US"/>
         </w:rPr>
       </w:pPr>
@@ -2753,7 +3113,6 @@
                 <w:color w:val="262626" w:themeColor="text1" w:themeTint="D9"/>
                 <w:lang w:val="es-ES"/>
               </w:rPr>
-              <w:lastRenderedPageBreak/>
               <w:t xml:space="preserve">PROGRAMACIÓN DE ACTIVIDADES EN FUNCIÓN DE </w:t>
             </w:r>
             <w:r>
@@ -2780,31 +3139,6 @@
         </w:tc>
       </w:tr>
     </w:tbl>
-    <w:p>
-      <w:pPr>
-        <w:spacing w:before="0" w:after="0"/>
-        <w:jc w:val="both"/>
-        <w:rPr>
-          <w:rFonts w:cstheme="minorHAnsi"/>
-          <w:b/>
-          <w:color w:val="262626" w:themeColor="text1" w:themeTint="D9"/>
-          <w:lang w:val="es-ES_tradnl"/>
-        </w:rPr>
-      </w:pPr>
-    </w:p>
-    <w:p>
-      <w:pPr>
-        <w:spacing w:before="0" w:after="0"/>
-        <w:jc w:val="both"/>
-        <w:rPr>
-          <w:rFonts w:cstheme="minorHAnsi"/>
-          <w:b/>
-          <w:color w:val="262626" w:themeColor="text1" w:themeTint="D9"/>
-          <w:sz w:val="24"/>
-          <w:szCs w:val="24"/>
-        </w:rPr>
-      </w:pPr>
-    </w:p>
     <w:p>
       <w:pPr>
         <w:spacing w:before="0" w:after="0"/>
@@ -2830,6 +3164,7 @@
           <w:insideH w:val="single" w:sz="4" w:space="0" w:color="auto"/>
           <w:insideV w:val="single" w:sz="4" w:space="0" w:color="auto"/>
         </w:tblBorders>
+        <w:tblLayout w:type="fixed"/>
         <w:tblCellMar>
           <w:left w:w="70" w:type="dxa"/>
           <w:right w:w="70" w:type="dxa"/>
@@ -2840,8 +3175,8 @@
         <w:gridCol w:w="711"/>
         <w:gridCol w:w="1779"/>
         <w:gridCol w:w="1157"/>
-        <w:gridCol w:w="1277"/>
-        <w:gridCol w:w="3904"/>
+        <w:gridCol w:w="1593"/>
+        <w:gridCol w:w="3588"/>
       </w:tblGrid>
       <w:tr>
         <w:trPr>
@@ -2849,7 +3184,7 @@
         </w:trPr>
         <w:tc>
           <w:tcPr>
-            <w:tcW w:w="704" w:type="dxa"/>
+            <w:tcW w:w="711" w:type="dxa"/>
           </w:tcPr>
           <w:p>
             <w:pPr>
@@ -2881,7 +3216,7 @@
         </w:tc>
         <w:tc>
           <w:tcPr>
-            <w:tcW w:w="1758" w:type="dxa"/>
+            <w:tcW w:w="1779" w:type="dxa"/>
           </w:tcPr>
           <w:p>
             <w:pPr>
@@ -2913,7 +3248,7 @@
         </w:tc>
         <w:tc>
           <w:tcPr>
-            <w:tcW w:w="1247" w:type="dxa"/>
+            <w:tcW w:w="1157" w:type="dxa"/>
           </w:tcPr>
           <w:p>
             <w:pPr>
@@ -2945,7 +3280,7 @@
         </w:tc>
         <w:tc>
           <w:tcPr>
-            <w:tcW w:w="1263" w:type="dxa"/>
+            <w:tcW w:w="1593" w:type="dxa"/>
           </w:tcPr>
           <w:p>
             <w:pPr>
@@ -2977,7 +3312,7 @@
         </w:tc>
         <w:tc>
           <w:tcPr>
-            <w:tcW w:w="3856" w:type="dxa"/>
+            <w:tcW w:w="3588" w:type="dxa"/>
           </w:tcPr>
           <w:p>
             <w:pPr>
@@ -3014,7 +3349,7 @@
         </w:trPr>
         <w:tc>
           <w:tcPr>
-            <w:tcW w:w="704" w:type="dxa"/>
+            <w:tcW w:w="711" w:type="dxa"/>
           </w:tcPr>
           <w:p>
             <w:pPr>
@@ -3040,7 +3375,7 @@
         </w:tc>
         <w:tc>
           <w:tcPr>
-            <w:tcW w:w="1758" w:type="dxa"/>
+            <w:tcW w:w="1779" w:type="dxa"/>
           </w:tcPr>
           <w:p>
             <w:pPr>
@@ -3060,7 +3395,7 @@
                 <w:sz w:val="24"/>
                 <w:szCs w:val="24"/>
               </w:rPr>
-              <w:t>I</w:t>
+              <w:t xml:space="preserve">Introducción </w:t>
             </w:r>
             <w:r>
               <w:rPr>
@@ -3069,7 +3404,7 @@
                 <w:sz w:val="24"/>
                 <w:szCs w:val="24"/>
               </w:rPr>
-              <w:t xml:space="preserve">/Introducción </w:t>
+              <w:t xml:space="preserve">al </w:t>
             </w:r>
             <w:r>
               <w:rPr>
@@ -3078,7 +3413,7 @@
                 <w:sz w:val="24"/>
                 <w:szCs w:val="24"/>
               </w:rPr>
-              <w:t>al data science</w:t>
+              <w:t>D</w:t>
             </w:r>
             <w:r>
               <w:rPr>
@@ -3087,13 +3422,42 @@
                 <w:sz w:val="24"/>
                 <w:szCs w:val="24"/>
               </w:rPr>
-              <w:t xml:space="preserve"> e Importancia de los datos</w:t>
+              <w:t xml:space="preserve">ata </w:t>
+            </w:r>
+            <w:proofErr w:type="spellStart"/>
+            <w:r>
+              <w:rPr>
+                <w:rFonts w:cstheme="minorHAnsi"/>
+                <w:color w:val="262626" w:themeColor="text1" w:themeTint="D9"/>
+                <w:sz w:val="24"/>
+                <w:szCs w:val="24"/>
+              </w:rPr>
+              <w:t>S</w:t>
+            </w:r>
+            <w:r>
+              <w:rPr>
+                <w:rFonts w:cstheme="minorHAnsi"/>
+                <w:color w:val="262626" w:themeColor="text1" w:themeTint="D9"/>
+                <w:sz w:val="24"/>
+                <w:szCs w:val="24"/>
+              </w:rPr>
+              <w:t>cience</w:t>
+            </w:r>
+            <w:proofErr w:type="spellEnd"/>
+            <w:r>
+              <w:rPr>
+                <w:rFonts w:cstheme="minorHAnsi"/>
+                <w:color w:val="262626" w:themeColor="text1" w:themeTint="D9"/>
+                <w:sz w:val="24"/>
+                <w:szCs w:val="24"/>
+              </w:rPr>
+              <w:t>.</w:t>
             </w:r>
           </w:p>
         </w:tc>
         <w:tc>
           <w:tcPr>
-            <w:tcW w:w="1247" w:type="dxa"/>
+            <w:tcW w:w="1157" w:type="dxa"/>
           </w:tcPr>
           <w:p>
             <w:pPr>
@@ -3115,11 +3479,20 @@
               </w:rPr>
               <w:t>Clase expositiva</w:t>
             </w:r>
+            <w:r>
+              <w:rPr>
+                <w:rFonts w:cstheme="minorHAnsi"/>
+                <w:color w:val="262626" w:themeColor="text1" w:themeTint="D9"/>
+                <w:sz w:val="24"/>
+                <w:szCs w:val="24"/>
+              </w:rPr>
+              <w:t xml:space="preserve"> y práctica.</w:t>
+            </w:r>
           </w:p>
         </w:tc>
         <w:tc>
           <w:tcPr>
-            <w:tcW w:w="1263" w:type="dxa"/>
+            <w:tcW w:w="1593" w:type="dxa"/>
           </w:tcPr>
           <w:p>
             <w:pPr>
@@ -3137,10 +3510,15 @@
         </w:tc>
         <w:tc>
           <w:tcPr>
-            <w:tcW w:w="3856" w:type="dxa"/>
+            <w:tcW w:w="3588" w:type="dxa"/>
           </w:tcPr>
           <w:p>
             <w:pPr>
+              <w:pStyle w:val="Prrafodelista"/>
+              <w:numPr>
+                <w:ilvl w:val="0"/>
+                <w:numId w:val="46"/>
+              </w:numPr>
               <w:spacing w:before="0" w:after="0"/>
               <w:jc w:val="both"/>
               <w:rPr>
@@ -3148,6 +3526,7 @@
                 <w:color w:val="262626" w:themeColor="text1" w:themeTint="D9"/>
                 <w:sz w:val="24"/>
                 <w:szCs w:val="24"/>
+                <w:lang w:val="en-US"/>
               </w:rPr>
             </w:pPr>
             <w:r>
@@ -3156,8 +3535,89 @@
                 <w:color w:val="262626" w:themeColor="text1" w:themeTint="D9"/>
                 <w:sz w:val="24"/>
                 <w:szCs w:val="24"/>
-              </w:rPr>
-              <w:t>https://hbr.org/2012/10/data-scientist-the-sexiest-job-of-the-21st-century</w:t>
+                <w:lang w:val="en-US"/>
+              </w:rPr>
+              <w:t xml:space="preserve">“Doing Data Science, Straight Talk from the Frontline”. </w:t>
+            </w:r>
+            <w:r>
+              <w:rPr>
+                <w:rFonts w:cstheme="minorHAnsi"/>
+                <w:color w:val="262626" w:themeColor="text1" w:themeTint="D9"/>
+                <w:sz w:val="24"/>
+                <w:szCs w:val="24"/>
+                <w:lang w:val="en-US"/>
+              </w:rPr>
+              <w:t>Cathy O’Neil y Rachel Schutt.</w:t>
+            </w:r>
+            <w:r>
+              <w:rPr>
+                <w:rFonts w:cstheme="minorHAnsi"/>
+                <w:color w:val="262626" w:themeColor="text1" w:themeTint="D9"/>
+                <w:sz w:val="24"/>
+                <w:szCs w:val="24"/>
+                <w:lang w:val="en-US"/>
+              </w:rPr>
+              <w:br/>
+            </w:r>
+            <w:r>
+              <w:rPr>
+                <w:rFonts w:cstheme="minorHAnsi"/>
+                <w:color w:val="262626" w:themeColor="text1" w:themeTint="D9"/>
+                <w:sz w:val="24"/>
+                <w:szCs w:val="24"/>
+                <w:lang w:val="en-US"/>
+              </w:rPr>
+              <w:t>Chapter 1</w:t>
+            </w:r>
+            <w:r>
+              <w:rPr>
+                <w:rFonts w:cstheme="minorHAnsi"/>
+                <w:color w:val="262626" w:themeColor="text1" w:themeTint="D9"/>
+                <w:sz w:val="24"/>
+                <w:szCs w:val="24"/>
+                <w:lang w:val="en-US"/>
+              </w:rPr>
+              <w:t xml:space="preserve"> -Introduction: What is Data </w:t>
+            </w:r>
+            <w:proofErr w:type="gramStart"/>
+            <w:r>
+              <w:rPr>
+                <w:rFonts w:cstheme="minorHAnsi"/>
+                <w:color w:val="262626" w:themeColor="text1" w:themeTint="D9"/>
+                <w:sz w:val="24"/>
+                <w:szCs w:val="24"/>
+                <w:lang w:val="en-US"/>
+              </w:rPr>
+              <w:t>Science ?</w:t>
+            </w:r>
+            <w:proofErr w:type="gramEnd"/>
+          </w:p>
+          <w:p>
+            <w:pPr>
+              <w:pStyle w:val="Prrafodelista"/>
+              <w:numPr>
+                <w:ilvl w:val="0"/>
+                <w:numId w:val="46"/>
+              </w:numPr>
+              <w:spacing w:before="0" w:after="0"/>
+              <w:jc w:val="both"/>
+              <w:rPr>
+                <w:rFonts w:cstheme="minorHAnsi"/>
+                <w:color w:val="262626" w:themeColor="text1" w:themeTint="D9"/>
+                <w:sz w:val="24"/>
+                <w:szCs w:val="24"/>
+                <w:lang w:val="en-US"/>
+              </w:rPr>
+            </w:pPr>
+            <w:r>
+              <w:rPr>
+                <w:rFonts w:cstheme="minorHAnsi"/>
+                <w:color w:val="262626" w:themeColor="text1" w:themeTint="D9"/>
+                <w:sz w:val="24"/>
+                <w:szCs w:val="24"/>
+                <w:lang w:val="en-US"/>
+              </w:rPr>
+              <w:t>“Data Science from Scratch”. Joel Grus - Chapter 1: Introduction.</w:t>
             </w:r>
           </w:p>
         </w:tc>
@@ -3168,7 +3628,7 @@
         </w:trPr>
         <w:tc>
           <w:tcPr>
-            <w:tcW w:w="704" w:type="dxa"/>
+            <w:tcW w:w="711" w:type="dxa"/>
           </w:tcPr>
           <w:p>
             <w:pPr>
@@ -3197,7 +3657,7 @@
         </w:tc>
         <w:tc>
           <w:tcPr>
-            <w:tcW w:w="1758" w:type="dxa"/>
+            <w:tcW w:w="1779" w:type="dxa"/>
           </w:tcPr>
           <w:p>
             <w:pPr>
@@ -3219,8 +3679,9 @@
                 <w:sz w:val="24"/>
                 <w:szCs w:val="24"/>
               </w:rPr>
-              <w:t>I</w:t>
-            </w:r>
+              <w:t xml:space="preserve">Estructura de proyectos para Data </w:t>
+            </w:r>
+            <w:proofErr w:type="spellStart"/>
             <w:r>
               <w:rPr>
                 <w:rFonts w:cstheme="minorHAnsi"/>
@@ -3228,8 +3689,9 @@
                 <w:sz w:val="24"/>
                 <w:szCs w:val="24"/>
               </w:rPr>
-              <w:t>I</w:t>
-            </w:r>
+              <w:t>Science</w:t>
+            </w:r>
+            <w:proofErr w:type="spellEnd"/>
             <w:r>
               <w:rPr>
                 <w:rFonts w:cstheme="minorHAnsi"/>
@@ -3237,13 +3699,13 @@
                 <w:sz w:val="24"/>
                 <w:szCs w:val="24"/>
               </w:rPr>
-              <w:t>/Introducción a Python</w:t>
+              <w:t xml:space="preserve"> – Parte 1.</w:t>
             </w:r>
           </w:p>
         </w:tc>
         <w:tc>
           <w:tcPr>
-            <w:tcW w:w="1247" w:type="dxa"/>
+            <w:tcW w:w="1157" w:type="dxa"/>
           </w:tcPr>
           <w:p>
             <w:pPr>
@@ -3280,7 +3742,7 @@
         </w:tc>
         <w:tc>
           <w:tcPr>
-            <w:tcW w:w="1263" w:type="dxa"/>
+            <w:tcW w:w="1593" w:type="dxa"/>
           </w:tcPr>
           <w:p>
             <w:pPr>
@@ -3298,8 +3760,75 @@
         </w:tc>
         <w:tc>
           <w:tcPr>
-            <w:tcW w:w="3856" w:type="dxa"/>
+            <w:tcW w:w="3588" w:type="dxa"/>
           </w:tcPr>
+          <w:p>
+            <w:pPr>
+              <w:pStyle w:val="NormalWeb"/>
+              <w:shd w:val="clear" w:color="auto" w:fill="FFFFFF"/>
+              <w:rPr>
+                <w:rFonts w:asciiTheme="minorHAnsi" w:eastAsiaTheme="minorEastAsia" w:hAnsiTheme="minorHAnsi" w:cstheme="minorHAnsi"/>
+                <w:color w:val="262626" w:themeColor="text1" w:themeTint="D9"/>
+                <w:lang w:val="en-US" w:eastAsia="es-CL"/>
+              </w:rPr>
+            </w:pPr>
+            <w:r>
+              <w:rPr>
+                <w:rFonts w:asciiTheme="minorHAnsi" w:eastAsiaTheme="minorEastAsia" w:hAnsiTheme="minorHAnsi" w:cstheme="minorHAnsi"/>
+                <w:color w:val="262626" w:themeColor="text1" w:themeTint="D9"/>
+                <w:lang w:val="en-US" w:eastAsia="es-CL"/>
+              </w:rPr>
+              <w:t xml:space="preserve">Lo 2021 </w:t>
+            </w:r>
+            <w:r>
+              <w:rPr>
+                <w:rFonts w:asciiTheme="minorHAnsi" w:eastAsiaTheme="minorEastAsia" w:hAnsiTheme="minorHAnsi" w:cstheme="minorHAnsi"/>
+                <w:color w:val="262626" w:themeColor="text1" w:themeTint="D9"/>
+                <w:lang w:val="en-US" w:eastAsia="es-CL"/>
+              </w:rPr>
+              <w:t>–</w:t>
+            </w:r>
+            <w:r>
+              <w:rPr>
+                <w:rFonts w:asciiTheme="minorHAnsi" w:eastAsiaTheme="minorEastAsia" w:hAnsiTheme="minorHAnsi" w:cstheme="minorHAnsi"/>
+                <w:color w:val="262626" w:themeColor="text1" w:themeTint="D9"/>
+                <w:lang w:val="en-US" w:eastAsia="es-CL"/>
+              </w:rPr>
+              <w:t xml:space="preserve"> </w:t>
+            </w:r>
+            <w:r>
+              <w:rPr>
+                <w:rFonts w:asciiTheme="minorHAnsi" w:eastAsiaTheme="minorEastAsia" w:hAnsiTheme="minorHAnsi" w:cstheme="minorHAnsi"/>
+                <w:color w:val="262626" w:themeColor="text1" w:themeTint="D9"/>
+                <w:lang w:val="en-US" w:eastAsia="es-CL"/>
+              </w:rPr>
+              <w:t>“</w:t>
+            </w:r>
+            <w:r>
+              <w:rPr>
+                <w:rFonts w:asciiTheme="minorHAnsi" w:eastAsiaTheme="minorEastAsia" w:hAnsiTheme="minorHAnsi" w:cstheme="minorHAnsi"/>
+                <w:color w:val="262626" w:themeColor="text1" w:themeTint="D9"/>
+                <w:lang w:val="en-US" w:eastAsia="es-CL"/>
+              </w:rPr>
+              <w:t>Top 10 Essential Data Science Topics to Real- World Application from the Industry Perspectives</w:t>
+            </w:r>
+            <w:r>
+              <w:rPr>
+                <w:rFonts w:asciiTheme="minorHAnsi" w:eastAsiaTheme="minorEastAsia" w:hAnsiTheme="minorHAnsi" w:cstheme="minorHAnsi"/>
+                <w:color w:val="262626" w:themeColor="text1" w:themeTint="D9"/>
+                <w:lang w:val="en-US" w:eastAsia="es-CL"/>
+              </w:rPr>
+              <w:t>.</w:t>
+            </w:r>
+            <w:r>
+              <w:rPr>
+                <w:rFonts w:asciiTheme="minorHAnsi" w:eastAsiaTheme="minorEastAsia" w:hAnsiTheme="minorHAnsi" w:cstheme="minorHAnsi"/>
+                <w:color w:val="262626" w:themeColor="text1" w:themeTint="D9"/>
+                <w:lang w:val="en-US" w:eastAsia="es-CL"/>
+              </w:rPr>
+              <w:t>”</w:t>
+            </w:r>
+          </w:p>
           <w:p>
             <w:pPr>
               <w:spacing w:before="0" w:after="0"/>
@@ -3309,6 +3838,20 @@
                 <w:color w:val="262626" w:themeColor="text1" w:themeTint="D9"/>
                 <w:sz w:val="24"/>
                 <w:szCs w:val="24"/>
+                <w:lang w:val="en-US"/>
+              </w:rPr>
+            </w:pPr>
+          </w:p>
+          <w:p>
+            <w:pPr>
+              <w:spacing w:before="0" w:after="0"/>
+              <w:jc w:val="both"/>
+              <w:rPr>
+                <w:rFonts w:cstheme="minorHAnsi"/>
+                <w:color w:val="262626" w:themeColor="text1" w:themeTint="D9"/>
+                <w:sz w:val="24"/>
+                <w:szCs w:val="24"/>
+                <w:lang w:val="en-US"/>
               </w:rPr>
             </w:pPr>
           </w:p>
@@ -3320,7 +3863,7 @@
         </w:trPr>
         <w:tc>
           <w:tcPr>
-            <w:tcW w:w="704" w:type="dxa"/>
+            <w:tcW w:w="711" w:type="dxa"/>
           </w:tcPr>
           <w:p>
             <w:pPr>
@@ -3348,7 +3891,7 @@
         </w:tc>
         <w:tc>
           <w:tcPr>
-            <w:tcW w:w="1758" w:type="dxa"/>
+            <w:tcW w:w="1779" w:type="dxa"/>
           </w:tcPr>
           <w:p>
             <w:pPr>
@@ -3368,8 +3911,9 @@
                 <w:sz w:val="24"/>
                 <w:szCs w:val="24"/>
               </w:rPr>
-              <w:t>I</w:t>
-            </w:r>
+              <w:t xml:space="preserve">Estructura de proyectos para Data </w:t>
+            </w:r>
+            <w:proofErr w:type="spellStart"/>
             <w:r>
               <w:rPr>
                 <w:rFonts w:cstheme="minorHAnsi"/>
@@ -3377,8 +3921,9 @@
                 <w:sz w:val="24"/>
                 <w:szCs w:val="24"/>
               </w:rPr>
-              <w:t>I</w:t>
-            </w:r>
+              <w:t>Science</w:t>
+            </w:r>
+            <w:proofErr w:type="spellEnd"/>
             <w:r>
               <w:rPr>
                 <w:rFonts w:cstheme="minorHAnsi"/>
@@ -3386,7 +3931,7 @@
                 <w:sz w:val="24"/>
                 <w:szCs w:val="24"/>
               </w:rPr>
-              <w:t>/Análisis exploratori</w:t>
+              <w:t xml:space="preserve"> – Parte </w:t>
             </w:r>
             <w:r>
               <w:rPr>
@@ -3395,13 +3940,22 @@
                 <w:sz w:val="24"/>
                 <w:szCs w:val="24"/>
               </w:rPr>
-              <w:t>o</w:t>
+              <w:t>2</w:t>
+            </w:r>
+            <w:r>
+              <w:rPr>
+                <w:rFonts w:cstheme="minorHAnsi"/>
+                <w:color w:val="262626" w:themeColor="text1" w:themeTint="D9"/>
+                <w:sz w:val="24"/>
+                <w:szCs w:val="24"/>
+              </w:rPr>
+              <w:t>.</w:t>
             </w:r>
           </w:p>
         </w:tc>
         <w:tc>
           <w:tcPr>
-            <w:tcW w:w="1247" w:type="dxa"/>
+            <w:tcW w:w="1157" w:type="dxa"/>
           </w:tcPr>
           <w:p>
             <w:pPr>
@@ -3446,7 +4000,7 @@
         </w:tc>
         <w:tc>
           <w:tcPr>
-            <w:tcW w:w="1263" w:type="dxa"/>
+            <w:tcW w:w="1593" w:type="dxa"/>
           </w:tcPr>
           <w:p>
             <w:pPr>
@@ -3464,7 +4018,7 @@
         </w:tc>
         <w:tc>
           <w:tcPr>
-            <w:tcW w:w="3856" w:type="dxa"/>
+            <w:tcW w:w="3588" w:type="dxa"/>
           </w:tcPr>
           <w:p>
             <w:pPr>
@@ -3527,7 +4081,7 @@
         </w:trPr>
         <w:tc>
           <w:tcPr>
-            <w:tcW w:w="704" w:type="dxa"/>
+            <w:tcW w:w="711" w:type="dxa"/>
           </w:tcPr>
           <w:p>
             <w:pPr>
@@ -3555,7 +4109,7 @@
         </w:tc>
         <w:tc>
           <w:tcPr>
-            <w:tcW w:w="1758" w:type="dxa"/>
+            <w:tcW w:w="1779" w:type="dxa"/>
           </w:tcPr>
           <w:p>
             <w:pPr>
@@ -3576,13 +4130,33 @@
                 <w:sz w:val="24"/>
                 <w:szCs w:val="24"/>
               </w:rPr>
-              <w:t>II/Modelos tradicionales/ Analítica aplicada</w:t>
+              <w:t xml:space="preserve">Tipos de problemas en Data </w:t>
+            </w:r>
+            <w:proofErr w:type="spellStart"/>
+            <w:r>
+              <w:rPr>
+                <w:rFonts w:cstheme="minorHAnsi"/>
+                <w:color w:val="262626" w:themeColor="text1" w:themeTint="D9"/>
+                <w:sz w:val="24"/>
+                <w:szCs w:val="24"/>
+              </w:rPr>
+              <w:t>Science</w:t>
+            </w:r>
+            <w:proofErr w:type="spellEnd"/>
+            <w:r>
+              <w:rPr>
+                <w:rFonts w:cstheme="minorHAnsi"/>
+                <w:color w:val="262626" w:themeColor="text1" w:themeTint="D9"/>
+                <w:sz w:val="24"/>
+                <w:szCs w:val="24"/>
+              </w:rPr>
+              <w:t>.</w:t>
             </w:r>
           </w:p>
         </w:tc>
         <w:tc>
           <w:tcPr>
-            <w:tcW w:w="1247" w:type="dxa"/>
+            <w:tcW w:w="1157" w:type="dxa"/>
           </w:tcPr>
           <w:p>
             <w:pPr>
@@ -3605,11 +4179,20 @@
               </w:rPr>
               <w:t>Clase expositiva y práctica</w:t>
             </w:r>
+            <w:r>
+              <w:rPr>
+                <w:rFonts w:cstheme="minorHAnsi"/>
+                <w:color w:val="262626" w:themeColor="text1" w:themeTint="D9"/>
+                <w:sz w:val="24"/>
+                <w:szCs w:val="24"/>
+              </w:rPr>
+              <w:t>.</w:t>
+            </w:r>
           </w:p>
         </w:tc>
         <w:tc>
           <w:tcPr>
-            <w:tcW w:w="1263" w:type="dxa"/>
+            <w:tcW w:w="1593" w:type="dxa"/>
           </w:tcPr>
           <w:p>
             <w:pPr>
@@ -3631,13 +4214,13 @@
                 <w:szCs w:val="24"/>
                 <w:lang w:val="es-ES_tradnl"/>
               </w:rPr>
-              <w:t>Caso #1</w:t>
+              <w:t>Presentación caso del curso.</w:t>
             </w:r>
           </w:p>
         </w:tc>
         <w:tc>
           <w:tcPr>
-            <w:tcW w:w="3856" w:type="dxa"/>
+            <w:tcW w:w="3588" w:type="dxa"/>
           </w:tcPr>
           <w:p>
             <w:pPr>
@@ -3659,7 +4242,29 @@
                 <w:szCs w:val="24"/>
                 <w:lang w:val="en-US"/>
               </w:rPr>
-              <w:t>Andreas Kretz “The Data Engineering Cookbook”</w:t>
+              <w:t xml:space="preserve">“Machine Learning Engineering” – Andriy </w:t>
+            </w:r>
+            <w:proofErr w:type="spellStart"/>
+            <w:r>
+              <w:rPr>
+                <w:rFonts w:cstheme="minorHAnsi"/>
+                <w:color w:val="262626" w:themeColor="text1" w:themeTint="D9"/>
+                <w:sz w:val="24"/>
+                <w:szCs w:val="24"/>
+                <w:lang w:val="en-US"/>
+              </w:rPr>
+              <w:t>Burkov</w:t>
+            </w:r>
+            <w:proofErr w:type="spellEnd"/>
+            <w:r>
+              <w:rPr>
+                <w:rFonts w:cstheme="minorHAnsi"/>
+                <w:color w:val="262626" w:themeColor="text1" w:themeTint="D9"/>
+                <w:sz w:val="24"/>
+                <w:szCs w:val="24"/>
+                <w:lang w:val="en-US"/>
+              </w:rPr>
+              <w:t>. Chapter 1: Introduction.</w:t>
             </w:r>
           </w:p>
         </w:tc>
@@ -3670,7 +4275,7 @@
         </w:trPr>
         <w:tc>
           <w:tcPr>
-            <w:tcW w:w="704" w:type="dxa"/>
+            <w:tcW w:w="711" w:type="dxa"/>
           </w:tcPr>
           <w:p>
             <w:pPr>
@@ -3698,7 +4303,7 @@
         </w:tc>
         <w:tc>
           <w:tcPr>
-            <w:tcW w:w="1758" w:type="dxa"/>
+            <w:tcW w:w="1779" w:type="dxa"/>
           </w:tcPr>
           <w:p>
             <w:pPr>
@@ -3719,13 +4324,13 @@
                 <w:sz w:val="24"/>
                 <w:szCs w:val="24"/>
               </w:rPr>
-              <w:t>II/Analítica aplicada</w:t>
+              <w:t>Análisis de casos y estadística descriptiva.</w:t>
             </w:r>
           </w:p>
         </w:tc>
         <w:tc>
           <w:tcPr>
-            <w:tcW w:w="1247" w:type="dxa"/>
+            <w:tcW w:w="1157" w:type="dxa"/>
           </w:tcPr>
           <w:p>
             <w:pPr>
@@ -3746,13 +4351,22 @@
                 <w:sz w:val="24"/>
                 <w:szCs w:val="24"/>
               </w:rPr>
-              <w:t>Clase expositiva, Revisión Caso</w:t>
+              <w:t>Clase expositiva</w:t>
+            </w:r>
+            <w:r>
+              <w:rPr>
+                <w:rFonts w:cstheme="minorHAnsi"/>
+                <w:color w:val="262626" w:themeColor="text1" w:themeTint="D9"/>
+                <w:sz w:val="24"/>
+                <w:szCs w:val="24"/>
+              </w:rPr>
+              <w:t xml:space="preserve"> y práctica.</w:t>
             </w:r>
           </w:p>
         </w:tc>
         <w:tc>
           <w:tcPr>
-            <w:tcW w:w="1263" w:type="dxa"/>
+            <w:tcW w:w="1593" w:type="dxa"/>
           </w:tcPr>
           <w:p>
             <w:pPr>
@@ -3770,7 +4384,7 @@
         </w:tc>
         <w:tc>
           <w:tcPr>
-            <w:tcW w:w="3856" w:type="dxa"/>
+            <w:tcW w:w="3588" w:type="dxa"/>
           </w:tcPr>
           <w:p>
             <w:pPr>
@@ -3793,7 +4407,7 @@
         </w:trPr>
         <w:tc>
           <w:tcPr>
-            <w:tcW w:w="704" w:type="dxa"/>
+            <w:tcW w:w="711" w:type="dxa"/>
           </w:tcPr>
           <w:p>
             <w:pPr>
@@ -3815,13 +4429,14 @@
                 <w:szCs w:val="24"/>
                 <w:lang w:val="es-ES_tradnl"/>
               </w:rPr>
+              <w:lastRenderedPageBreak/>
               <w:t>6</w:t>
             </w:r>
           </w:p>
         </w:tc>
         <w:tc>
           <w:tcPr>
-            <w:tcW w:w="1758" w:type="dxa"/>
+            <w:tcW w:w="1779" w:type="dxa"/>
           </w:tcPr>
           <w:p>
             <w:pPr>
@@ -3842,13 +4457,33 @@
                 <w:sz w:val="24"/>
                 <w:szCs w:val="24"/>
               </w:rPr>
-              <w:t>III/Modelamiento avanzado e Inteligencia Artificial</w:t>
+              <w:t xml:space="preserve">Aplicaciones de Data </w:t>
+            </w:r>
+            <w:proofErr w:type="spellStart"/>
+            <w:r>
+              <w:rPr>
+                <w:rFonts w:cstheme="minorHAnsi"/>
+                <w:color w:val="262626" w:themeColor="text1" w:themeTint="D9"/>
+                <w:sz w:val="24"/>
+                <w:szCs w:val="24"/>
+              </w:rPr>
+              <w:t>Science</w:t>
+            </w:r>
+            <w:proofErr w:type="spellEnd"/>
+            <w:r>
+              <w:rPr>
+                <w:rFonts w:cstheme="minorHAnsi"/>
+                <w:color w:val="262626" w:themeColor="text1" w:themeTint="D9"/>
+                <w:sz w:val="24"/>
+                <w:szCs w:val="24"/>
+              </w:rPr>
+              <w:t xml:space="preserve">/AI </w:t>
             </w:r>
           </w:p>
         </w:tc>
         <w:tc>
           <w:tcPr>
-            <w:tcW w:w="1247" w:type="dxa"/>
+            <w:tcW w:w="1157" w:type="dxa"/>
           </w:tcPr>
           <w:p>
             <w:pPr>
@@ -3871,11 +4506,20 @@
               </w:rPr>
               <w:t>Clase expositiva</w:t>
             </w:r>
+            <w:r>
+              <w:rPr>
+                <w:rFonts w:cstheme="minorHAnsi"/>
+                <w:color w:val="262626" w:themeColor="text1" w:themeTint="D9"/>
+                <w:sz w:val="24"/>
+                <w:szCs w:val="24"/>
+              </w:rPr>
+              <w:t xml:space="preserve"> y práctica.</w:t>
+            </w:r>
           </w:p>
         </w:tc>
         <w:tc>
           <w:tcPr>
-            <w:tcW w:w="1263" w:type="dxa"/>
+            <w:tcW w:w="1593" w:type="dxa"/>
           </w:tcPr>
           <w:p>
             <w:pPr>
@@ -3889,21 +4533,11 @@
                 <w:lang w:val="es-ES_tradnl"/>
               </w:rPr>
             </w:pPr>
-            <w:r>
-              <w:rPr>
-                <w:rFonts w:cstheme="minorHAnsi"/>
-                <w:color w:val="262626" w:themeColor="text1" w:themeTint="D9"/>
-                <w:sz w:val="24"/>
-                <w:szCs w:val="24"/>
-                <w:lang w:val="es-ES_tradnl"/>
-              </w:rPr>
-              <w:t>Caso #2</w:t>
-            </w:r>
           </w:p>
         </w:tc>
         <w:tc>
           <w:tcPr>
-            <w:tcW w:w="3856" w:type="dxa"/>
+            <w:tcW w:w="3588" w:type="dxa"/>
           </w:tcPr>
           <w:p>
             <w:pPr>
@@ -3914,7 +4548,7 @@
                 <w:color w:val="262626" w:themeColor="text1" w:themeTint="D9"/>
                 <w:sz w:val="24"/>
                 <w:szCs w:val="24"/>
-                <w:lang w:val="es-ES_tradnl"/>
+                <w:lang w:val="en-US"/>
               </w:rPr>
             </w:pPr>
             <w:r>
@@ -3923,9 +4557,74 @@
                 <w:color w:val="262626" w:themeColor="text1" w:themeTint="D9"/>
                 <w:sz w:val="24"/>
                 <w:szCs w:val="24"/>
-                <w:lang w:val="es-ES_tradnl"/>
-              </w:rPr>
-              <w:t>https://waitbutwhy.com/2015/01/artificial-intelligence-revolution-1.html</w:t>
+                <w:lang w:val="en-US"/>
+              </w:rPr>
+              <w:t>“</w:t>
+            </w:r>
+            <w:r>
+              <w:rPr>
+                <w:rFonts w:cstheme="minorHAnsi"/>
+                <w:color w:val="262626" w:themeColor="text1" w:themeTint="D9"/>
+                <w:sz w:val="24"/>
+                <w:szCs w:val="24"/>
+                <w:lang w:val="en-US"/>
+              </w:rPr>
+              <w:t xml:space="preserve">Machine Learning and Its </w:t>
+            </w:r>
+            <w:r>
+              <w:rPr>
+                <w:rFonts w:cstheme="minorHAnsi"/>
+                <w:color w:val="262626" w:themeColor="text1" w:themeTint="D9"/>
+                <w:sz w:val="24"/>
+                <w:szCs w:val="24"/>
+                <w:lang w:val="en-US"/>
+              </w:rPr>
+              <w:t xml:space="preserve">Applications” – Peter </w:t>
+            </w:r>
+            <w:proofErr w:type="spellStart"/>
+            <w:r>
+              <w:rPr>
+                <w:rFonts w:cstheme="minorHAnsi"/>
+                <w:color w:val="262626" w:themeColor="text1" w:themeTint="D9"/>
+                <w:sz w:val="24"/>
+                <w:szCs w:val="24"/>
+                <w:lang w:val="en-US"/>
+              </w:rPr>
+              <w:t>Wlodarczak</w:t>
+            </w:r>
+            <w:proofErr w:type="spellEnd"/>
+            <w:r>
+              <w:rPr>
+                <w:rFonts w:cstheme="minorHAnsi"/>
+                <w:color w:val="262626" w:themeColor="text1" w:themeTint="D9"/>
+                <w:sz w:val="24"/>
+                <w:szCs w:val="24"/>
+                <w:lang w:val="en-US"/>
+              </w:rPr>
+              <w:t>.</w:t>
+            </w:r>
+          </w:p>
+          <w:p>
+            <w:pPr>
+              <w:spacing w:before="0" w:after="0"/>
+              <w:jc w:val="both"/>
+              <w:rPr>
+                <w:rFonts w:cstheme="minorHAnsi"/>
+                <w:color w:val="262626" w:themeColor="text1" w:themeTint="D9"/>
+                <w:sz w:val="24"/>
+                <w:szCs w:val="24"/>
+                <w:lang w:val="en-US"/>
+              </w:rPr>
+            </w:pPr>
+            <w:r>
+              <w:rPr>
+                <w:rFonts w:cstheme="minorHAnsi"/>
+                <w:color w:val="262626" w:themeColor="text1" w:themeTint="D9"/>
+                <w:sz w:val="24"/>
+                <w:szCs w:val="24"/>
+                <w:lang w:val="en-US"/>
+              </w:rPr>
+              <w:t>Chapter 10: Machine Learning Applications.</w:t>
             </w:r>
           </w:p>
         </w:tc>
@@ -3940,7 +4639,7 @@
           <w:color w:val="262626" w:themeColor="text1" w:themeTint="D9"/>
           <w:sz w:val="24"/>
           <w:szCs w:val="24"/>
-          <w:lang w:val="es-ES_tradnl"/>
+          <w:lang w:val="en-US"/>
         </w:rPr>
       </w:pPr>
     </w:p>
@@ -3953,7 +4652,7 @@
           <w:color w:val="262626" w:themeColor="text1" w:themeTint="D9"/>
           <w:sz w:val="24"/>
           <w:szCs w:val="24"/>
-          <w:lang w:val="es-ES_tradnl"/>
+          <w:lang w:val="en-US"/>
         </w:rPr>
       </w:pPr>
     </w:p>
@@ -3966,7 +4665,7 @@
           <w:color w:val="262626" w:themeColor="text1" w:themeTint="D9"/>
           <w:sz w:val="24"/>
           <w:szCs w:val="24"/>
-          <w:lang w:val="es-ES_tradnl"/>
+          <w:lang w:val="en-US"/>
         </w:rPr>
       </w:pPr>
     </w:p>
@@ -3979,7 +4678,7 @@
           <w:color w:val="262626" w:themeColor="text1" w:themeTint="D9"/>
           <w:sz w:val="24"/>
           <w:szCs w:val="24"/>
-          <w:lang w:val="es-ES_tradnl"/>
+          <w:lang w:val="en-US"/>
         </w:rPr>
       </w:pPr>
     </w:p>
@@ -3992,7 +4691,7 @@
           <w:color w:val="262626" w:themeColor="text1" w:themeTint="D9"/>
           <w:sz w:val="24"/>
           <w:szCs w:val="24"/>
-          <w:lang w:val="es-ES_tradnl"/>
+          <w:lang w:val="en-US"/>
         </w:rPr>
       </w:pPr>
     </w:p>
@@ -4005,7 +4704,7 @@
           <w:color w:val="262626" w:themeColor="text1" w:themeTint="D9"/>
           <w:sz w:val="24"/>
           <w:szCs w:val="24"/>
-          <w:lang w:val="es-ES_tradnl"/>
+          <w:lang w:val="en-US"/>
         </w:rPr>
       </w:pPr>
     </w:p>
@@ -4018,7 +4717,7 @@
           <w:color w:val="262626" w:themeColor="text1" w:themeTint="D9"/>
           <w:sz w:val="24"/>
           <w:szCs w:val="24"/>
-          <w:lang w:val="es-ES_tradnl"/>
+          <w:lang w:val="en-US"/>
         </w:rPr>
       </w:pPr>
     </w:p>
@@ -4028,11 +4727,37 @@
         <w:jc w:val="both"/>
         <w:rPr>
           <w:rFonts w:cstheme="minorHAnsi"/>
-          <w:b/>
           <w:color w:val="262626" w:themeColor="text1" w:themeTint="D9"/>
           <w:sz w:val="24"/>
           <w:szCs w:val="24"/>
-          <w:lang w:val="es-MX"/>
+          <w:lang w:val="en-US"/>
+        </w:rPr>
+      </w:pPr>
+    </w:p>
+    <w:p>
+      <w:pPr>
+        <w:spacing w:before="0" w:after="0"/>
+        <w:jc w:val="both"/>
+        <w:rPr>
+          <w:rFonts w:cstheme="minorHAnsi"/>
+          <w:color w:val="262626" w:themeColor="text1" w:themeTint="D9"/>
+          <w:sz w:val="24"/>
+          <w:szCs w:val="24"/>
+          <w:lang w:val="en-US"/>
+        </w:rPr>
+      </w:pPr>
+    </w:p>
+    <w:p>
+      <w:pPr>
+        <w:spacing w:before="0" w:after="0"/>
+        <w:jc w:val="both"/>
+        <w:rPr>
+          <w:rFonts w:cstheme="minorHAnsi"/>
+          <w:b/>
+          <w:color w:val="262626" w:themeColor="text1" w:themeTint="D9"/>
+          <w:sz w:val="24"/>
+          <w:szCs w:val="24"/>
+          <w:lang w:val="en-US"/>
         </w:rPr>
       </w:pPr>
     </w:p>
@@ -4082,7 +4807,6 @@
                 <w:color w:val="262626" w:themeColor="text1" w:themeTint="D9"/>
                 <w:lang w:val="es-ES"/>
               </w:rPr>
-              <w:lastRenderedPageBreak/>
               <w:t>NORMATIVAS DEL CURSO</w:t>
             </w:r>
           </w:p>
@@ -4547,7 +5271,7 @@
       </w:r>
     </w:p>
     <w:sectPr>
-      <w:headerReference w:type="default" r:id="rId11"/>
+      <w:headerReference w:type="default" r:id="rId9"/>
       <w:pgSz w:w="12240" w:h="15840"/>
       <w:pgMar w:top="1417" w:right="1701" w:bottom="1417" w:left="1701" w:header="720" w:footer="720" w:gutter="0"/>
       <w:cols w:space="720"/>
@@ -9815,6 +10539,118 @@
       </w:pPr>
       <w:rPr>
         <w:rFonts w:cs="Times New Roman"/>
+      </w:rPr>
+    </w:lvl>
+  </w:abstractNum>
+  <w:abstractNum w:abstractNumId="45" w15:restartNumberingAfterBreak="0">
+    <w:nsid w:val="7E65450D"/>
+    <w:multiLevelType w:val="hybridMultilevel"/>
+    <w:tmpl w:val="A9B27B68"/>
+    <w:lvl w:ilvl="0" w:tplc="79485C3A">
+      <w:numFmt w:val="bullet"/>
+      <w:lvlText w:val="-"/>
+      <w:lvlJc w:val="left"/>
+      <w:pPr>
+        <w:ind w:left="720" w:hanging="360"/>
+      </w:pPr>
+      <w:rPr>
+        <w:rFonts w:ascii="Calibri" w:eastAsiaTheme="minorEastAsia" w:hAnsi="Calibri" w:cs="Calibri" w:hint="default"/>
+      </w:rPr>
+    </w:lvl>
+    <w:lvl w:ilvl="1" w:tplc="080A0003" w:tentative="1">
+      <w:start w:val="1"/>
+      <w:numFmt w:val="bullet"/>
+      <w:lvlText w:val="o"/>
+      <w:lvlJc w:val="left"/>
+      <w:pPr>
+        <w:ind w:left="1440" w:hanging="360"/>
+      </w:pPr>
+      <w:rPr>
+        <w:rFonts w:ascii="Courier New" w:hAnsi="Courier New" w:cs="Courier New" w:hint="default"/>
+      </w:rPr>
+    </w:lvl>
+    <w:lvl w:ilvl="2" w:tplc="080A0005" w:tentative="1">
+      <w:start w:val="1"/>
+      <w:numFmt w:val="bullet"/>
+      <w:lvlText w:val=""/>
+      <w:lvlJc w:val="left"/>
+      <w:pPr>
+        <w:ind w:left="2160" w:hanging="360"/>
+      </w:pPr>
+      <w:rPr>
+        <w:rFonts w:ascii="Wingdings" w:hAnsi="Wingdings" w:hint="default"/>
+      </w:rPr>
+    </w:lvl>
+    <w:lvl w:ilvl="3" w:tplc="080A0001" w:tentative="1">
+      <w:start w:val="1"/>
+      <w:numFmt w:val="bullet"/>
+      <w:lvlText w:val=""/>
+      <w:lvlJc w:val="left"/>
+      <w:pPr>
+        <w:ind w:left="2880" w:hanging="360"/>
+      </w:pPr>
+      <w:rPr>
+        <w:rFonts w:ascii="Symbol" w:hAnsi="Symbol" w:hint="default"/>
+      </w:rPr>
+    </w:lvl>
+    <w:lvl w:ilvl="4" w:tplc="080A0003" w:tentative="1">
+      <w:start w:val="1"/>
+      <w:numFmt w:val="bullet"/>
+      <w:lvlText w:val="o"/>
+      <w:lvlJc w:val="left"/>
+      <w:pPr>
+        <w:ind w:left="3600" w:hanging="360"/>
+      </w:pPr>
+      <w:rPr>
+        <w:rFonts w:ascii="Courier New" w:hAnsi="Courier New" w:cs="Courier New" w:hint="default"/>
+      </w:rPr>
+    </w:lvl>
+    <w:lvl w:ilvl="5" w:tplc="080A0005" w:tentative="1">
+      <w:start w:val="1"/>
+      <w:numFmt w:val="bullet"/>
+      <w:lvlText w:val=""/>
+      <w:lvlJc w:val="left"/>
+      <w:pPr>
+        <w:ind w:left="4320" w:hanging="360"/>
+      </w:pPr>
+      <w:rPr>
+        <w:rFonts w:ascii="Wingdings" w:hAnsi="Wingdings" w:hint="default"/>
+      </w:rPr>
+    </w:lvl>
+    <w:lvl w:ilvl="6" w:tplc="080A0001" w:tentative="1">
+      <w:start w:val="1"/>
+      <w:numFmt w:val="bullet"/>
+      <w:lvlText w:val=""/>
+      <w:lvlJc w:val="left"/>
+      <w:pPr>
+        <w:ind w:left="5040" w:hanging="360"/>
+      </w:pPr>
+      <w:rPr>
+        <w:rFonts w:ascii="Symbol" w:hAnsi="Symbol" w:hint="default"/>
+      </w:rPr>
+    </w:lvl>
+    <w:lvl w:ilvl="7" w:tplc="080A0003" w:tentative="1">
+      <w:start w:val="1"/>
+      <w:numFmt w:val="bullet"/>
+      <w:lvlText w:val="o"/>
+      <w:lvlJc w:val="left"/>
+      <w:pPr>
+        <w:ind w:left="5760" w:hanging="360"/>
+      </w:pPr>
+      <w:rPr>
+        <w:rFonts w:ascii="Courier New" w:hAnsi="Courier New" w:cs="Courier New" w:hint="default"/>
+      </w:rPr>
+    </w:lvl>
+    <w:lvl w:ilvl="8" w:tplc="080A0005" w:tentative="1">
+      <w:start w:val="1"/>
+      <w:numFmt w:val="bullet"/>
+      <w:lvlText w:val=""/>
+      <w:lvlJc w:val="left"/>
+      <w:pPr>
+        <w:ind w:left="6480" w:hanging="360"/>
+      </w:pPr>
+      <w:rPr>
+        <w:rFonts w:ascii="Wingdings" w:hAnsi="Wingdings" w:hint="default"/>
       </w:rPr>
     </w:lvl>
   </w:abstractNum>
@@ -9952,6 +10788,9 @@
   </w:num>
   <w:num w:numId="45" w16cid:durableId="1531187642">
     <w:abstractNumId w:val="32"/>
+  </w:num>
+  <w:num w:numId="46" w16cid:durableId="815217455">
+    <w:abstractNumId w:val="45"/>
   </w:num>
 </w:numbering>
 </file>
@@ -11273,6 +12112,23 @@
       <w:u w:val="single"/>
     </w:rPr>
   </w:style>
+  <w:style w:type="paragraph" w:styleId="NormalWeb">
+    <w:name w:val="Normal (Web)"/>
+    <w:basedOn w:val="Normal"/>
+    <w:uiPriority w:val="99"/>
+    <w:semiHidden/>
+    <w:unhideWhenUsed/>
+    <w:rsid w:val="00D77B43"/>
+    <w:pPr>
+      <w:spacing w:beforeAutospacing="1" w:after="100" w:afterAutospacing="1" w:line="240" w:lineRule="auto"/>
+    </w:pPr>
+    <w:rPr>
+      <w:rFonts w:ascii="Times New Roman" w:eastAsia="Times New Roman" w:hAnsi="Times New Roman" w:cs="Times New Roman"/>
+      <w:sz w:val="24"/>
+      <w:szCs w:val="24"/>
+      <w:lang w:eastAsia="es-MX"/>
+    </w:rPr>
+  </w:style>
 </w:styles>
 </file>
 

</xml_diff>

<commit_message>
Clases 2 y 3
</commit_message>
<xml_diff>
--- a/Programa Diplomado PM 2024 - Módulo 2 Data Science.docx
+++ b/Programa Diplomado PM 2024 - Módulo 2 Data Science.docx
@@ -1506,37 +1506,7 @@
           <w:color w:val="262626" w:themeColor="text1" w:themeTint="D9"/>
           <w:lang w:val="es-ES"/>
         </w:rPr>
-        <w:t xml:space="preserve">RA </w:t>
-      </w:r>
-      <w:r>
-        <w:rPr>
-          <w:rFonts w:cstheme="minorHAnsi"/>
-          <w:b/>
-          <w:bCs/>
-          <w:color w:val="262626" w:themeColor="text1" w:themeTint="D9"/>
-          <w:lang w:val="es-ES"/>
-        </w:rPr>
-        <w:t>5</w:t>
-      </w:r>
-      <w:r>
-        <w:rPr>
-          <w:rFonts w:cstheme="minorHAnsi"/>
-          <w:b/>
-          <w:bCs/>
-          <w:color w:val="262626" w:themeColor="text1" w:themeTint="D9"/>
-          <w:lang w:val="es-ES"/>
-        </w:rPr>
-        <w:t xml:space="preserve">: El alumno </w:t>
-      </w:r>
-      <w:r>
-        <w:rPr>
-          <w:rFonts w:cstheme="minorHAnsi"/>
-          <w:b/>
-          <w:bCs/>
-          <w:color w:val="262626" w:themeColor="text1" w:themeTint="D9"/>
-          <w:lang w:val="es-ES"/>
-        </w:rPr>
-        <w:t>logra comprender los distintos roles y composición de los equipos de analítica avanzada</w:t>
+        <w:t>RA 5: El alumno logra comprender los distintos roles y composición de los equipos de analítica avanzada</w:t>
       </w:r>
     </w:p>
     <w:p>
@@ -2134,6 +2104,16 @@
               <w:t>Science</w:t>
             </w:r>
             <w:proofErr w:type="spellEnd"/>
+            <w:r>
+              <w:rPr>
+                <w:rFonts w:cstheme="minorHAnsi"/>
+                <w:b/>
+                <w:bCs/>
+                <w:color w:val="262626" w:themeColor="text1" w:themeTint="D9"/>
+                <w:lang w:val="es-ES"/>
+              </w:rPr>
+              <w:t>/AI</w:t>
+            </w:r>
           </w:p>
         </w:tc>
         <w:tc>
@@ -2975,15 +2955,7 @@
           <w:color w:val="262626" w:themeColor="text1" w:themeTint="D9"/>
           <w:lang w:val="en-US" w:eastAsia="es-CL"/>
         </w:rPr>
-        <w:t>.</w:t>
-      </w:r>
-      <w:r>
-        <w:rPr>
-          <w:rFonts w:asciiTheme="minorHAnsi" w:eastAsiaTheme="minorEastAsia" w:hAnsiTheme="minorHAnsi" w:cstheme="minorHAnsi"/>
-          <w:color w:val="262626" w:themeColor="text1" w:themeTint="D9"/>
-          <w:lang w:val="en-US" w:eastAsia="es-CL"/>
-        </w:rPr>
-        <w:t>”</w:t>
+        <w:t>.”</w:t>
       </w:r>
     </w:p>
     <w:p>
@@ -3567,17 +3539,7 @@
                 <w:szCs w:val="24"/>
                 <w:lang w:val="en-US"/>
               </w:rPr>
-              <w:t>Chapter 1</w:t>
-            </w:r>
-            <w:r>
-              <w:rPr>
-                <w:rFonts w:cstheme="minorHAnsi"/>
-                <w:color w:val="262626" w:themeColor="text1" w:themeTint="D9"/>
-                <w:sz w:val="24"/>
-                <w:szCs w:val="24"/>
-                <w:lang w:val="en-US"/>
-              </w:rPr>
-              <w:t xml:space="preserve"> -Introduction: What is Data </w:t>
+              <w:t xml:space="preserve">Chapter 1 -Introduction: What is Data </w:t>
             </w:r>
             <w:proofErr w:type="gramStart"/>
             <w:r>
@@ -3931,25 +3893,7 @@
                 <w:sz w:val="24"/>
                 <w:szCs w:val="24"/>
               </w:rPr>
-              <w:t xml:space="preserve"> – Parte </w:t>
-            </w:r>
-            <w:r>
-              <w:rPr>
-                <w:rFonts w:cstheme="minorHAnsi"/>
-                <w:color w:val="262626" w:themeColor="text1" w:themeTint="D9"/>
-                <w:sz w:val="24"/>
-                <w:szCs w:val="24"/>
-              </w:rPr>
-              <w:t>2</w:t>
-            </w:r>
-            <w:r>
-              <w:rPr>
-                <w:rFonts w:cstheme="minorHAnsi"/>
-                <w:color w:val="262626" w:themeColor="text1" w:themeTint="D9"/>
-                <w:sz w:val="24"/>
-                <w:szCs w:val="24"/>
-              </w:rPr>
-              <w:t>.</w:t>
+              <w:t xml:space="preserve"> – Parte 2.</w:t>
             </w:r>
           </w:p>
         </w:tc>

</xml_diff>